<commit_message>
FEAT:Notes have beeen enhanced for DP
</commit_message>
<xml_diff>
--- a/DYNAMIC PROGRAMMING/DYNAMIC PROGRAMMING.docx
+++ b/DYNAMIC PROGRAMMING/DYNAMIC PROGRAMMING.docx
@@ -31,12 +31,20 @@
         <w:rPr>
           <w:b/>
           <w:bCs/>
-        </w:rPr>
-      </w:pPr>
-      <w:r>
-        <w:rPr>
-          <w:b/>
-          <w:bCs/>
+          <w:color w:val="00B0F0"/>
+          <w:sz w:val="30"/>
+          <w:szCs w:val="30"/>
+          <w:u w:val="single"/>
+        </w:rPr>
+      </w:pPr>
+      <w:r>
+        <w:rPr>
+          <w:b/>
+          <w:bCs/>
+          <w:color w:val="00B0F0"/>
+          <w:sz w:val="30"/>
+          <w:szCs w:val="30"/>
+          <w:u w:val="single"/>
         </w:rPr>
         <w:t>What is Dynamic Programming (DP)?</w:t>
       </w:r>
@@ -54,9 +62,27 @@
       </w:r>
       <w:r>
         <w:rPr>
+          <w:rFonts w:asciiTheme="majorHAnsi" w:hAnsiTheme="majorHAnsi" w:cstheme="majorHAnsi"/>
+          <w:i/>
+          <w:iCs/>
           <w:highlight w:val="yellow"/>
         </w:rPr>
-        <w:t>complex problems by breaking them down into simpler subproblems.</w:t>
+        <w:t>complex problems</w:t>
+      </w:r>
+      <w:r>
+        <w:rPr>
+          <w:highlight w:val="yellow"/>
+        </w:rPr>
+        <w:t xml:space="preserve"> by breaking them down into </w:t>
+      </w:r>
+      <w:r>
+        <w:rPr>
+          <w:rFonts w:asciiTheme="majorHAnsi" w:hAnsiTheme="majorHAnsi" w:cstheme="majorHAnsi"/>
+          <w:i/>
+          <w:iCs/>
+          <w:highlight w:val="yellow"/>
+        </w:rPr>
+        <w:t>simpler subproblems.</w:t>
       </w:r>
       <w:r>
         <w:t xml:space="preserve"> By solving each subproblem </w:t>
@@ -89,12 +115,20 @@
         <w:rPr>
           <w:b/>
           <w:bCs/>
-        </w:rPr>
-      </w:pPr>
-      <w:r>
-        <w:rPr>
-          <w:b/>
-          <w:bCs/>
+          <w:color w:val="00B0F0"/>
+          <w:sz w:val="30"/>
+          <w:szCs w:val="30"/>
+          <w:u w:val="single"/>
+        </w:rPr>
+      </w:pPr>
+      <w:r>
+        <w:rPr>
+          <w:b/>
+          <w:bCs/>
+          <w:color w:val="00B0F0"/>
+          <w:sz w:val="30"/>
+          <w:szCs w:val="30"/>
+          <w:u w:val="single"/>
         </w:rPr>
         <w:t>How Does Dynamic Programming (DP) Work?</w:t>
       </w:r>
@@ -114,7 +148,18 @@
         <w:t>Identify Subproblems:</w:t>
       </w:r>
       <w:r>
-        <w:t> Divide the main problem into smaller, independent subproblems.</w:t>
+        <w:t> </w:t>
+      </w:r>
+      <w:r>
+        <w:rPr>
+          <w:i/>
+          <w:iCs/>
+          <w:color w:val="FF0000"/>
+        </w:rPr>
+        <w:t>Divide</w:t>
+      </w:r>
+      <w:r>
+        <w:t xml:space="preserve"> the main problem into smaller, independent subproblems.</w:t>
       </w:r>
     </w:p>
     <w:p>
@@ -209,6 +254,10 @@
         <w:rPr>
           <w:b/>
           <w:bCs/>
+          <w:color w:val="00B0F0"/>
+          <w:sz w:val="30"/>
+          <w:szCs w:val="30"/>
+          <w:u w:val="single"/>
           <w:lang w:val="en-US"/>
         </w:rPr>
       </w:pPr>
@@ -216,6 +265,10 @@
         <w:rPr>
           <w:b/>
           <w:bCs/>
+          <w:color w:val="00B0F0"/>
+          <w:sz w:val="30"/>
+          <w:szCs w:val="30"/>
+          <w:u w:val="single"/>
           <w:lang w:val="en-US"/>
         </w:rPr>
         <w:t>When to Use Dynamic Programming (DP)?</w:t>
@@ -235,6 +288,7 @@
       </w:r>
       <w:r>
         <w:rPr>
+          <w:rFonts w:ascii="Arial Black" w:hAnsi="Arial Black"/>
           <w:i/>
           <w:iCs/>
           <w:highlight w:val="yellow"/>
@@ -248,6 +302,2217 @@
         </w:rPr>
         <w:t xml:space="preserve"> used when solving problems that consists of the following characteristics:</w:t>
       </w:r>
+    </w:p>
+    <w:p>
+      <w:pPr>
+        <w:rPr>
+          <w:b/>
+          <w:bCs/>
+          <w:color w:val="7030A0"/>
+          <w:sz w:val="26"/>
+          <w:szCs w:val="26"/>
+        </w:rPr>
+      </w:pPr>
+      <w:r>
+        <w:rPr>
+          <w:b/>
+          <w:bCs/>
+          <w:color w:val="7030A0"/>
+          <w:sz w:val="26"/>
+          <w:szCs w:val="26"/>
+        </w:rPr>
+        <w:t>1. Optimal Substructure:</w:t>
+      </w:r>
+    </w:p>
+    <w:p>
+      <w:r>
+        <w:t xml:space="preserve">Optimal substructure means that we </w:t>
+      </w:r>
+      <w:r>
+        <w:rPr>
+          <w:i/>
+          <w:iCs/>
+          <w:highlight w:val="yellow"/>
+          <w:u w:val="single"/>
+        </w:rPr>
+        <w:t>combine</w:t>
+      </w:r>
+      <w:r>
+        <w:rPr>
+          <w:i/>
+          <w:iCs/>
+          <w:u w:val="single"/>
+        </w:rPr>
+        <w:t xml:space="preserve"> the optimal results of </w:t>
+      </w:r>
+      <w:r>
+        <w:rPr>
+          <w:b/>
+          <w:bCs/>
+          <w:i/>
+          <w:iCs/>
+          <w:u w:val="single"/>
+        </w:rPr>
+        <w:t>subproblems</w:t>
+      </w:r>
+      <w:r>
+        <w:t xml:space="preserve"> to achieve the optimal result of the bigger problem.</w:t>
+      </w:r>
+    </w:p>
+    <w:p>
+      <w:r>
+        <w:rPr>
+          <w:b/>
+          <w:bCs/>
+        </w:rPr>
+        <w:t>Example:</w:t>
+      </w:r>
+    </w:p>
+    <w:p>
+      <w:pPr>
+        <w:rPr>
+          <w:i/>
+          <w:iCs/>
+        </w:rPr>
+      </w:pPr>
+      <w:r>
+        <w:rPr>
+          <w:i/>
+          <w:iCs/>
+        </w:rPr>
+        <w:t>Consider the problem of finding the </w:t>
+      </w:r>
+      <w:r>
+        <w:rPr>
+          <w:b/>
+          <w:bCs/>
+          <w:i/>
+          <w:iCs/>
+        </w:rPr>
+        <w:t>minimum cost </w:t>
+      </w:r>
+      <w:r>
+        <w:rPr>
+          <w:i/>
+          <w:iCs/>
+        </w:rPr>
+        <w:t>path in a weighted graph from a </w:t>
+      </w:r>
+      <w:r>
+        <w:rPr>
+          <w:b/>
+          <w:bCs/>
+          <w:i/>
+          <w:iCs/>
+        </w:rPr>
+        <w:t>source</w:t>
+      </w:r>
+      <w:r>
+        <w:rPr>
+          <w:i/>
+          <w:iCs/>
+        </w:rPr>
+        <w:t> node to a </w:t>
+      </w:r>
+      <w:r>
+        <w:rPr>
+          <w:b/>
+          <w:bCs/>
+          <w:i/>
+          <w:iCs/>
+        </w:rPr>
+        <w:t>destination</w:t>
+      </w:r>
+      <w:r>
+        <w:rPr>
+          <w:i/>
+          <w:iCs/>
+        </w:rPr>
+        <w:t> node. We can break this problem down into smaller subproblems:</w:t>
+      </w:r>
+    </w:p>
+    <w:p>
+      <w:pPr>
+        <w:numPr>
+          <w:ilvl w:val="0"/>
+          <w:numId w:val="5"/>
+        </w:numPr>
+        <w:rPr>
+          <w:i/>
+          <w:iCs/>
+        </w:rPr>
+      </w:pPr>
+      <w:r>
+        <w:rPr>
+          <w:i/>
+          <w:iCs/>
+        </w:rPr>
+        <w:t>Find the </w:t>
+      </w:r>
+      <w:r>
+        <w:rPr>
+          <w:b/>
+          <w:bCs/>
+          <w:i/>
+          <w:iCs/>
+        </w:rPr>
+        <w:t>minimum</w:t>
+      </w:r>
+      <w:r>
+        <w:rPr>
+          <w:i/>
+          <w:iCs/>
+        </w:rPr>
+        <w:t> </w:t>
+      </w:r>
+      <w:r>
+        <w:rPr>
+          <w:b/>
+          <w:bCs/>
+          <w:i/>
+          <w:iCs/>
+        </w:rPr>
+        <w:t>cost</w:t>
+      </w:r>
+      <w:r>
+        <w:rPr>
+          <w:i/>
+          <w:iCs/>
+        </w:rPr>
+        <w:t> path from the </w:t>
+      </w:r>
+      <w:r>
+        <w:rPr>
+          <w:b/>
+          <w:bCs/>
+          <w:i/>
+          <w:iCs/>
+        </w:rPr>
+        <w:t>source</w:t>
+      </w:r>
+      <w:r>
+        <w:rPr>
+          <w:i/>
+          <w:iCs/>
+        </w:rPr>
+        <w:t> node to each </w:t>
+      </w:r>
+      <w:r>
+        <w:rPr>
+          <w:b/>
+          <w:bCs/>
+          <w:i/>
+          <w:iCs/>
+        </w:rPr>
+        <w:t>intermediate</w:t>
+      </w:r>
+      <w:r>
+        <w:rPr>
+          <w:i/>
+          <w:iCs/>
+        </w:rPr>
+        <w:t> node.</w:t>
+      </w:r>
+    </w:p>
+    <w:p>
+      <w:pPr>
+        <w:numPr>
+          <w:ilvl w:val="0"/>
+          <w:numId w:val="6"/>
+        </w:numPr>
+        <w:rPr>
+          <w:i/>
+          <w:iCs/>
+        </w:rPr>
+      </w:pPr>
+      <w:r>
+        <w:rPr>
+          <w:i/>
+          <w:iCs/>
+        </w:rPr>
+        <w:t>Find the </w:t>
+      </w:r>
+      <w:r>
+        <w:rPr>
+          <w:b/>
+          <w:bCs/>
+          <w:i/>
+          <w:iCs/>
+        </w:rPr>
+        <w:t>minimum</w:t>
+      </w:r>
+      <w:r>
+        <w:rPr>
+          <w:i/>
+          <w:iCs/>
+        </w:rPr>
+        <w:t> </w:t>
+      </w:r>
+      <w:r>
+        <w:rPr>
+          <w:b/>
+          <w:bCs/>
+          <w:i/>
+          <w:iCs/>
+        </w:rPr>
+        <w:t>cost</w:t>
+      </w:r>
+      <w:r>
+        <w:rPr>
+          <w:i/>
+          <w:iCs/>
+        </w:rPr>
+        <w:t> path from each </w:t>
+      </w:r>
+      <w:r>
+        <w:rPr>
+          <w:b/>
+          <w:bCs/>
+          <w:i/>
+          <w:iCs/>
+        </w:rPr>
+        <w:t>intermediate</w:t>
+      </w:r>
+      <w:r>
+        <w:rPr>
+          <w:i/>
+          <w:iCs/>
+        </w:rPr>
+        <w:t> node to the </w:t>
+      </w:r>
+      <w:r>
+        <w:rPr>
+          <w:b/>
+          <w:bCs/>
+          <w:i/>
+          <w:iCs/>
+        </w:rPr>
+        <w:t>destination</w:t>
+      </w:r>
+      <w:r>
+        <w:rPr>
+          <w:i/>
+          <w:iCs/>
+        </w:rPr>
+        <w:t> node.</w:t>
+      </w:r>
+    </w:p>
+    <w:p>
+      <w:pPr>
+        <w:rPr>
+          <w:i/>
+          <w:iCs/>
+        </w:rPr>
+      </w:pPr>
+      <w:r>
+        <w:rPr>
+          <w:i/>
+          <w:iCs/>
+        </w:rPr>
+        <w:t>The solution to the larger problem (finding the minimum cost path from the source node to the destination node) can be constructed from the solutions to these smaller subproblems.</w:t>
+      </w:r>
+    </w:p>
+    <w:p>
+      <w:pPr>
+        <w:rPr>
+          <w:b/>
+          <w:bCs/>
+        </w:rPr>
+      </w:pPr>
+      <w:r>
+        <w:rPr>
+          <w:b/>
+          <w:bCs/>
+        </w:rPr>
+        <w:t>2. Overlapping Subproblems:</w:t>
+      </w:r>
+    </w:p>
+    <w:p>
+      <w:r>
+        <w:t xml:space="preserve">The same </w:t>
+      </w:r>
+      <w:r>
+        <w:rPr>
+          <w:i/>
+          <w:iCs/>
+          <w:u w:val="single"/>
+        </w:rPr>
+        <w:t xml:space="preserve">subproblems are solved </w:t>
+      </w:r>
+      <w:r>
+        <w:rPr>
+          <w:i/>
+          <w:iCs/>
+          <w:highlight w:val="yellow"/>
+          <w:u w:val="single"/>
+        </w:rPr>
+        <w:t>repeatedly</w:t>
+      </w:r>
+      <w:r>
+        <w:t xml:space="preserve"> in different parts of the problem.</w:t>
+      </w:r>
+    </w:p>
+    <w:p>
+      <w:r>
+        <w:rPr>
+          <w:b/>
+          <w:bCs/>
+        </w:rPr>
+        <w:t>Example:</w:t>
+      </w:r>
+    </w:p>
+    <w:p>
+      <w:pPr>
+        <w:rPr>
+          <w:i/>
+          <w:iCs/>
+        </w:rPr>
+      </w:pPr>
+      <w:r>
+        <w:rPr>
+          <w:i/>
+          <w:iCs/>
+        </w:rPr>
+        <w:t>Consider the problem of computing the </w:t>
+      </w:r>
+      <w:r>
+        <w:rPr>
+          <w:b/>
+          <w:bCs/>
+          <w:i/>
+          <w:iCs/>
+        </w:rPr>
+        <w:t>Fibonacci series</w:t>
+      </w:r>
+      <w:r>
+        <w:rPr>
+          <w:i/>
+          <w:iCs/>
+        </w:rPr>
+        <w:t>. To compute the Fibonacci number at index </w:t>
+      </w:r>
+      <w:r>
+        <w:rPr>
+          <w:b/>
+          <w:bCs/>
+          <w:i/>
+          <w:iCs/>
+        </w:rPr>
+        <w:t>n</w:t>
+      </w:r>
+      <w:r>
+        <w:rPr>
+          <w:i/>
+          <w:iCs/>
+        </w:rPr>
+        <w:t>, we need to compute the Fibonacci numbers at indices </w:t>
+      </w:r>
+      <w:r>
+        <w:rPr>
+          <w:b/>
+          <w:bCs/>
+          <w:i/>
+          <w:iCs/>
+        </w:rPr>
+        <w:t>n-1</w:t>
+      </w:r>
+      <w:r>
+        <w:rPr>
+          <w:i/>
+          <w:iCs/>
+        </w:rPr>
+        <w:t> and </w:t>
+      </w:r>
+      <w:r>
+        <w:rPr>
+          <w:b/>
+          <w:bCs/>
+          <w:i/>
+          <w:iCs/>
+        </w:rPr>
+        <w:t>n-2</w:t>
+      </w:r>
+      <w:r>
+        <w:rPr>
+          <w:i/>
+          <w:iCs/>
+        </w:rPr>
+        <w:t>. This means that the subproblem of computing the Fibonacci number at index </w:t>
+      </w:r>
+      <w:r>
+        <w:rPr>
+          <w:b/>
+          <w:bCs/>
+          <w:i/>
+          <w:iCs/>
+        </w:rPr>
+        <w:t>n-1</w:t>
+      </w:r>
+      <w:r>
+        <w:rPr>
+          <w:i/>
+          <w:iCs/>
+        </w:rPr>
+        <w:t> is used twice in the solution to the larger problem of computing the Fibonacci number at index </w:t>
+      </w:r>
+      <w:r>
+        <w:rPr>
+          <w:b/>
+          <w:bCs/>
+          <w:i/>
+          <w:iCs/>
+        </w:rPr>
+        <w:t>n</w:t>
+      </w:r>
+      <w:r>
+        <w:rPr>
+          <w:i/>
+          <w:iCs/>
+        </w:rPr>
+        <w:t>.</w:t>
+      </w:r>
+    </w:p>
+    <w:p>
+      <w:pPr>
+        <w:rPr>
+          <w:b/>
+          <w:bCs/>
+          <w:i/>
+          <w:iCs/>
+        </w:rPr>
+      </w:pPr>
+    </w:p>
+    <w:p>
+      <w:pPr>
+        <w:rPr>
+          <w:b/>
+          <w:bCs/>
+          <w:i/>
+          <w:iCs/>
+          <w:color w:val="00B0F0"/>
+          <w:sz w:val="30"/>
+          <w:szCs w:val="30"/>
+          <w:u w:val="single"/>
+        </w:rPr>
+      </w:pPr>
+      <w:r>
+        <w:rPr>
+          <w:b/>
+          <w:bCs/>
+          <w:i/>
+          <w:iCs/>
+          <w:color w:val="00B0F0"/>
+          <w:sz w:val="30"/>
+          <w:szCs w:val="30"/>
+          <w:u w:val="single"/>
+        </w:rPr>
+        <w:lastRenderedPageBreak/>
+        <w:t>KINDA QUESTIONS FROM DIFFERENT APPROACH:</w:t>
+      </w:r>
+    </w:p>
+    <w:p>
+      <w:pPr>
+        <w:rPr>
+          <w:b/>
+          <w:bCs/>
+          <w:i/>
+          <w:iCs/>
+          <w:color w:val="7030A0"/>
+          <w:sz w:val="26"/>
+          <w:szCs w:val="26"/>
+        </w:rPr>
+      </w:pPr>
+      <w:r>
+        <w:rPr>
+          <w:b/>
+          <w:bCs/>
+          <w:i/>
+          <w:iCs/>
+          <w:color w:val="7030A0"/>
+          <w:sz w:val="26"/>
+          <w:szCs w:val="26"/>
+        </w:rPr>
+        <w:t>1. Optimal Substructure Problems</w:t>
+      </w:r>
+    </w:p>
+    <w:p>
+      <w:pPr>
+        <w:rPr>
+          <w:rFonts w:ascii="Comic Sans MS" w:hAnsi="Comic Sans MS"/>
+          <w:i/>
+          <w:iCs/>
+          <w:color w:val="002060"/>
+        </w:rPr>
+      </w:pPr>
+      <w:r>
+        <w:rPr>
+          <w:rFonts w:ascii="Comic Sans MS" w:hAnsi="Comic Sans MS"/>
+          <w:i/>
+          <w:iCs/>
+          <w:color w:val="002060"/>
+        </w:rPr>
+        <w:t>“</w:t>
+      </w:r>
+      <w:r>
+        <w:rPr>
+          <w:rFonts w:ascii="Comic Sans MS" w:hAnsi="Comic Sans MS"/>
+          <w:i/>
+          <w:iCs/>
+          <w:color w:val="002060"/>
+        </w:rPr>
+        <w:t>These problems can be broken down into smaller, independent subproblems, and the solution to the original problem can be derived from the solutions of these subproblems.</w:t>
+      </w:r>
+      <w:r>
+        <w:rPr>
+          <w:rFonts w:ascii="Comic Sans MS" w:hAnsi="Comic Sans MS"/>
+          <w:i/>
+          <w:iCs/>
+          <w:color w:val="002060"/>
+        </w:rPr>
+        <w:t>”</w:t>
+      </w:r>
+    </w:p>
+    <w:p>
+      <w:pPr>
+        <w:numPr>
+          <w:ilvl w:val="0"/>
+          <w:numId w:val="18"/>
+        </w:numPr>
+        <w:rPr>
+          <w:i/>
+          <w:iCs/>
+        </w:rPr>
+      </w:pPr>
+      <w:r>
+        <w:rPr>
+          <w:b/>
+          <w:bCs/>
+          <w:i/>
+          <w:iCs/>
+        </w:rPr>
+        <w:t>Longest Common Subsequence (LCS)</w:t>
+      </w:r>
+    </w:p>
+    <w:p>
+      <w:pPr>
+        <w:numPr>
+          <w:ilvl w:val="1"/>
+          <w:numId w:val="18"/>
+        </w:numPr>
+        <w:rPr>
+          <w:i/>
+          <w:iCs/>
+        </w:rPr>
+      </w:pPr>
+      <w:r>
+        <w:rPr>
+          <w:i/>
+          <w:iCs/>
+        </w:rPr>
+        <w:t>Problem: Find the length of the longest subsequence common to two sequences.</w:t>
+      </w:r>
+    </w:p>
+    <w:p>
+      <w:pPr>
+        <w:numPr>
+          <w:ilvl w:val="0"/>
+          <w:numId w:val="18"/>
+        </w:numPr>
+        <w:rPr>
+          <w:i/>
+          <w:iCs/>
+        </w:rPr>
+      </w:pPr>
+      <w:r>
+        <w:rPr>
+          <w:b/>
+          <w:bCs/>
+          <w:i/>
+          <w:iCs/>
+        </w:rPr>
+        <w:t>Knapsack Problem</w:t>
+      </w:r>
+    </w:p>
+    <w:p>
+      <w:pPr>
+        <w:numPr>
+          <w:ilvl w:val="1"/>
+          <w:numId w:val="18"/>
+        </w:numPr>
+        <w:rPr>
+          <w:i/>
+          <w:iCs/>
+        </w:rPr>
+      </w:pPr>
+      <w:r>
+        <w:rPr>
+          <w:i/>
+          <w:iCs/>
+        </w:rPr>
+        <w:t>Problem: Determine the maximum value that can be obtained by selecting a subset of items with a given weight capacity.</w:t>
+      </w:r>
+    </w:p>
+    <w:p>
+      <w:pPr>
+        <w:numPr>
+          <w:ilvl w:val="0"/>
+          <w:numId w:val="18"/>
+        </w:numPr>
+        <w:rPr>
+          <w:i/>
+          <w:iCs/>
+        </w:rPr>
+      </w:pPr>
+      <w:r>
+        <w:rPr>
+          <w:b/>
+          <w:bCs/>
+          <w:i/>
+          <w:iCs/>
+        </w:rPr>
+        <w:t>Rod Cutting Problem</w:t>
+      </w:r>
+    </w:p>
+    <w:p>
+      <w:pPr>
+        <w:numPr>
+          <w:ilvl w:val="1"/>
+          <w:numId w:val="18"/>
+        </w:numPr>
+        <w:rPr>
+          <w:i/>
+          <w:iCs/>
+        </w:rPr>
+      </w:pPr>
+      <w:r>
+        <w:rPr>
+          <w:i/>
+          <w:iCs/>
+        </w:rPr>
+        <w:t>Problem: Maximize the profit by cutting a rod into pieces with given prices for different lengths.</w:t>
+      </w:r>
+    </w:p>
+    <w:p>
+      <w:pPr>
+        <w:numPr>
+          <w:ilvl w:val="0"/>
+          <w:numId w:val="18"/>
+        </w:numPr>
+        <w:rPr>
+          <w:i/>
+          <w:iCs/>
+        </w:rPr>
+      </w:pPr>
+      <w:r>
+        <w:rPr>
+          <w:b/>
+          <w:bCs/>
+          <w:i/>
+          <w:iCs/>
+        </w:rPr>
+        <w:t>Matrix Chain Multiplication</w:t>
+      </w:r>
+    </w:p>
+    <w:p>
+      <w:pPr>
+        <w:numPr>
+          <w:ilvl w:val="1"/>
+          <w:numId w:val="18"/>
+        </w:numPr>
+        <w:rPr>
+          <w:i/>
+          <w:iCs/>
+        </w:rPr>
+      </w:pPr>
+      <w:r>
+        <w:rPr>
+          <w:i/>
+          <w:iCs/>
+        </w:rPr>
+        <w:t>Problem: Find the most efficient way to multiply a sequence of matrices.</w:t>
+      </w:r>
+    </w:p>
+    <w:p>
+      <w:pPr>
+        <w:numPr>
+          <w:ilvl w:val="0"/>
+          <w:numId w:val="18"/>
+        </w:numPr>
+        <w:rPr>
+          <w:i/>
+          <w:iCs/>
+        </w:rPr>
+      </w:pPr>
+      <w:r>
+        <w:rPr>
+          <w:b/>
+          <w:bCs/>
+          <w:i/>
+          <w:iCs/>
+        </w:rPr>
+        <w:t>Longest Increasing Subsequence (LIS)</w:t>
+      </w:r>
+    </w:p>
+    <w:p>
+      <w:pPr>
+        <w:numPr>
+          <w:ilvl w:val="1"/>
+          <w:numId w:val="18"/>
+        </w:numPr>
+        <w:rPr>
+          <w:i/>
+          <w:iCs/>
+        </w:rPr>
+      </w:pPr>
+      <w:r>
+        <w:rPr>
+          <w:i/>
+          <w:iCs/>
+        </w:rPr>
+        <w:t>Problem: Find the length of the longest subsequence that is strictly increasing.</w:t>
+      </w:r>
+    </w:p>
+    <w:p>
+      <w:pPr>
+        <w:numPr>
+          <w:ilvl w:val="0"/>
+          <w:numId w:val="18"/>
+        </w:numPr>
+        <w:rPr>
+          <w:i/>
+          <w:iCs/>
+        </w:rPr>
+      </w:pPr>
+      <w:r>
+        <w:rPr>
+          <w:b/>
+          <w:bCs/>
+          <w:i/>
+          <w:iCs/>
+        </w:rPr>
+        <w:t>Palindrome Partitioning</w:t>
+      </w:r>
+    </w:p>
+    <w:p>
+      <w:pPr>
+        <w:numPr>
+          <w:ilvl w:val="1"/>
+          <w:numId w:val="18"/>
+        </w:numPr>
+        <w:rPr>
+          <w:i/>
+          <w:iCs/>
+        </w:rPr>
+      </w:pPr>
+      <w:r>
+        <w:rPr>
+          <w:i/>
+          <w:iCs/>
+        </w:rPr>
+        <w:t>Problem: Partition a string into the minimum number of palindromic substrings.</w:t>
+      </w:r>
+    </w:p>
+    <w:p>
+      <w:pPr>
+        <w:numPr>
+          <w:ilvl w:val="0"/>
+          <w:numId w:val="18"/>
+        </w:numPr>
+        <w:rPr>
+          <w:i/>
+          <w:iCs/>
+        </w:rPr>
+      </w:pPr>
+      <w:r>
+        <w:rPr>
+          <w:b/>
+          <w:bCs/>
+          <w:i/>
+          <w:iCs/>
+        </w:rPr>
+        <w:t>Coin Change Problem</w:t>
+      </w:r>
+    </w:p>
+    <w:p>
+      <w:pPr>
+        <w:numPr>
+          <w:ilvl w:val="1"/>
+          <w:numId w:val="18"/>
+        </w:numPr>
+        <w:rPr>
+          <w:i/>
+          <w:iCs/>
+        </w:rPr>
+      </w:pPr>
+      <w:r>
+        <w:rPr>
+          <w:i/>
+          <w:iCs/>
+        </w:rPr>
+        <w:t>Problem: Find the minimum number of coins needed to make a given amount.</w:t>
+      </w:r>
+    </w:p>
+    <w:p>
+      <w:pPr>
+        <w:numPr>
+          <w:ilvl w:val="0"/>
+          <w:numId w:val="18"/>
+        </w:numPr>
+        <w:rPr>
+          <w:i/>
+          <w:iCs/>
+        </w:rPr>
+      </w:pPr>
+      <w:r>
+        <w:rPr>
+          <w:b/>
+          <w:bCs/>
+          <w:i/>
+          <w:iCs/>
+        </w:rPr>
+        <w:t>Subset Sum Problem</w:t>
+      </w:r>
+    </w:p>
+    <w:p>
+      <w:pPr>
+        <w:numPr>
+          <w:ilvl w:val="1"/>
+          <w:numId w:val="18"/>
+        </w:numPr>
+        <w:rPr>
+          <w:i/>
+          <w:iCs/>
+        </w:rPr>
+      </w:pPr>
+      <w:r>
+        <w:rPr>
+          <w:i/>
+          <w:iCs/>
+        </w:rPr>
+        <w:t>Problem: Determine if a subset with a given sum exists within a set of integers.</w:t>
+      </w:r>
+    </w:p>
+    <w:p>
+      <w:pPr>
+        <w:numPr>
+          <w:ilvl w:val="0"/>
+          <w:numId w:val="18"/>
+        </w:numPr>
+        <w:rPr>
+          <w:i/>
+          <w:iCs/>
+        </w:rPr>
+      </w:pPr>
+      <w:r>
+        <w:rPr>
+          <w:b/>
+          <w:bCs/>
+          <w:i/>
+          <w:iCs/>
+        </w:rPr>
+        <w:t>House Robber Problem</w:t>
+      </w:r>
+    </w:p>
+    <w:p>
+      <w:pPr>
+        <w:numPr>
+          <w:ilvl w:val="1"/>
+          <w:numId w:val="18"/>
+        </w:numPr>
+        <w:rPr>
+          <w:i/>
+          <w:iCs/>
+        </w:rPr>
+      </w:pPr>
+      <w:r>
+        <w:rPr>
+          <w:i/>
+          <w:iCs/>
+        </w:rPr>
+        <w:t>Problem: Maximize the amount of money that can be robbed from a list of houses without robbing adjacent houses.</w:t>
+      </w:r>
+    </w:p>
+    <w:p>
+      <w:pPr>
+        <w:rPr>
+          <w:b/>
+          <w:bCs/>
+          <w:i/>
+          <w:iCs/>
+          <w:color w:val="7030A0"/>
+          <w:sz w:val="26"/>
+          <w:szCs w:val="26"/>
+        </w:rPr>
+      </w:pPr>
+      <w:r>
+        <w:rPr>
+          <w:b/>
+          <w:bCs/>
+          <w:i/>
+          <w:iCs/>
+          <w:color w:val="7030A0"/>
+          <w:sz w:val="26"/>
+          <w:szCs w:val="26"/>
+        </w:rPr>
+        <w:t>2. Overlapping Subproblems</w:t>
+      </w:r>
+    </w:p>
+    <w:p>
+      <w:pPr>
+        <w:rPr>
+          <w:rFonts w:ascii="Comic Sans MS" w:hAnsi="Comic Sans MS"/>
+          <w:i/>
+          <w:iCs/>
+          <w:color w:val="002060"/>
+        </w:rPr>
+      </w:pPr>
+      <w:r>
+        <w:rPr>
+          <w:rFonts w:ascii="Comic Sans MS" w:hAnsi="Comic Sans MS"/>
+          <w:i/>
+          <w:iCs/>
+          <w:color w:val="002060"/>
+        </w:rPr>
+        <w:t>“</w:t>
+      </w:r>
+      <w:r>
+        <w:rPr>
+          <w:rFonts w:ascii="Comic Sans MS" w:hAnsi="Comic Sans MS"/>
+          <w:i/>
+          <w:iCs/>
+          <w:color w:val="002060"/>
+        </w:rPr>
+        <w:t>These problems involve solving the same subproblems multiple times. DP optimizes this by storing the results of these subproblems and reusing them.</w:t>
+      </w:r>
+      <w:r>
+        <w:rPr>
+          <w:rFonts w:ascii="Comic Sans MS" w:hAnsi="Comic Sans MS"/>
+          <w:i/>
+          <w:iCs/>
+          <w:color w:val="002060"/>
+        </w:rPr>
+        <w:t>”</w:t>
+      </w:r>
+    </w:p>
+    <w:p>
+      <w:pPr>
+        <w:numPr>
+          <w:ilvl w:val="0"/>
+          <w:numId w:val="19"/>
+        </w:numPr>
+        <w:rPr>
+          <w:i/>
+          <w:iCs/>
+        </w:rPr>
+      </w:pPr>
+      <w:r>
+        <w:rPr>
+          <w:b/>
+          <w:bCs/>
+          <w:i/>
+          <w:iCs/>
+        </w:rPr>
+        <w:t>Fibonacci Sequence</w:t>
+      </w:r>
+    </w:p>
+    <w:p>
+      <w:pPr>
+        <w:numPr>
+          <w:ilvl w:val="1"/>
+          <w:numId w:val="19"/>
+        </w:numPr>
+        <w:rPr>
+          <w:i/>
+          <w:iCs/>
+        </w:rPr>
+      </w:pPr>
+      <w:r>
+        <w:rPr>
+          <w:i/>
+          <w:iCs/>
+        </w:rPr>
+        <w:t>Problem: Find the nth Fibonacci number.</w:t>
+      </w:r>
+    </w:p>
+    <w:p>
+      <w:pPr>
+        <w:numPr>
+          <w:ilvl w:val="0"/>
+          <w:numId w:val="19"/>
+        </w:numPr>
+        <w:rPr>
+          <w:i/>
+          <w:iCs/>
+        </w:rPr>
+      </w:pPr>
+      <w:r>
+        <w:rPr>
+          <w:b/>
+          <w:bCs/>
+          <w:i/>
+          <w:iCs/>
+        </w:rPr>
+        <w:t>Edit Distance (</w:t>
+      </w:r>
+      <w:proofErr w:type="spellStart"/>
+      <w:r>
+        <w:rPr>
+          <w:b/>
+          <w:bCs/>
+          <w:i/>
+          <w:iCs/>
+        </w:rPr>
+        <w:t>Levenshtein</w:t>
+      </w:r>
+      <w:proofErr w:type="spellEnd"/>
+      <w:r>
+        <w:rPr>
+          <w:b/>
+          <w:bCs/>
+          <w:i/>
+          <w:iCs/>
+        </w:rPr>
+        <w:t xml:space="preserve"> Distance)</w:t>
+      </w:r>
+    </w:p>
+    <w:p>
+      <w:pPr>
+        <w:numPr>
+          <w:ilvl w:val="1"/>
+          <w:numId w:val="19"/>
+        </w:numPr>
+        <w:rPr>
+          <w:i/>
+          <w:iCs/>
+        </w:rPr>
+      </w:pPr>
+      <w:r>
+        <w:rPr>
+          <w:i/>
+          <w:iCs/>
+        </w:rPr>
+        <w:lastRenderedPageBreak/>
+        <w:t>Problem: Find the minimum number of operations required to transform one string into another.</w:t>
+      </w:r>
+    </w:p>
+    <w:p>
+      <w:pPr>
+        <w:numPr>
+          <w:ilvl w:val="0"/>
+          <w:numId w:val="19"/>
+        </w:numPr>
+        <w:rPr>
+          <w:i/>
+          <w:iCs/>
+        </w:rPr>
+      </w:pPr>
+      <w:r>
+        <w:rPr>
+          <w:b/>
+          <w:bCs/>
+          <w:i/>
+          <w:iCs/>
+        </w:rPr>
+        <w:t>Longest Common Subsequence (LCS)</w:t>
+      </w:r>
+    </w:p>
+    <w:p>
+      <w:pPr>
+        <w:numPr>
+          <w:ilvl w:val="1"/>
+          <w:numId w:val="19"/>
+        </w:numPr>
+        <w:rPr>
+          <w:i/>
+          <w:iCs/>
+        </w:rPr>
+      </w:pPr>
+      <w:r>
+        <w:rPr>
+          <w:i/>
+          <w:iCs/>
+        </w:rPr>
+        <w:t>Problem: Find the length of the longest subsequence common to two sequences (also overlaps with optimal substructure).</w:t>
+      </w:r>
+    </w:p>
+    <w:p>
+      <w:pPr>
+        <w:numPr>
+          <w:ilvl w:val="0"/>
+          <w:numId w:val="19"/>
+        </w:numPr>
+        <w:rPr>
+          <w:i/>
+          <w:iCs/>
+        </w:rPr>
+      </w:pPr>
+      <w:r>
+        <w:rPr>
+          <w:b/>
+          <w:bCs/>
+          <w:i/>
+          <w:iCs/>
+        </w:rPr>
+        <w:t>Rod Cutting Problem</w:t>
+      </w:r>
+    </w:p>
+    <w:p>
+      <w:pPr>
+        <w:numPr>
+          <w:ilvl w:val="1"/>
+          <w:numId w:val="19"/>
+        </w:numPr>
+        <w:rPr>
+          <w:i/>
+          <w:iCs/>
+        </w:rPr>
+      </w:pPr>
+      <w:r>
+        <w:rPr>
+          <w:i/>
+          <w:iCs/>
+        </w:rPr>
+        <w:t>Problem: Maximize the profit by cutting a rod into pieces with given prices for different lengths (also overlaps with optimal substructure).</w:t>
+      </w:r>
+    </w:p>
+    <w:p>
+      <w:pPr>
+        <w:numPr>
+          <w:ilvl w:val="0"/>
+          <w:numId w:val="19"/>
+        </w:numPr>
+        <w:rPr>
+          <w:i/>
+          <w:iCs/>
+        </w:rPr>
+      </w:pPr>
+      <w:r>
+        <w:rPr>
+          <w:b/>
+          <w:bCs/>
+          <w:i/>
+          <w:iCs/>
+        </w:rPr>
+        <w:t>Coin Change Problem</w:t>
+      </w:r>
+    </w:p>
+    <w:p>
+      <w:pPr>
+        <w:numPr>
+          <w:ilvl w:val="1"/>
+          <w:numId w:val="19"/>
+        </w:numPr>
+        <w:rPr>
+          <w:i/>
+          <w:iCs/>
+        </w:rPr>
+      </w:pPr>
+      <w:r>
+        <w:rPr>
+          <w:i/>
+          <w:iCs/>
+        </w:rPr>
+        <w:t>Problem: Find the minimum number of coins needed to make a given amount (also overlaps with optimal substructure).</w:t>
+      </w:r>
+    </w:p>
+    <w:p>
+      <w:pPr>
+        <w:numPr>
+          <w:ilvl w:val="0"/>
+          <w:numId w:val="19"/>
+        </w:numPr>
+        <w:rPr>
+          <w:i/>
+          <w:iCs/>
+        </w:rPr>
+      </w:pPr>
+      <w:r>
+        <w:rPr>
+          <w:b/>
+          <w:bCs/>
+          <w:i/>
+          <w:iCs/>
+        </w:rPr>
+        <w:t>Minimum Path Sum in a Grid</w:t>
+      </w:r>
+    </w:p>
+    <w:p>
+      <w:pPr>
+        <w:numPr>
+          <w:ilvl w:val="1"/>
+          <w:numId w:val="19"/>
+        </w:numPr>
+        <w:rPr>
+          <w:i/>
+          <w:iCs/>
+        </w:rPr>
+      </w:pPr>
+      <w:r>
+        <w:rPr>
+          <w:i/>
+          <w:iCs/>
+        </w:rPr>
+        <w:t>Problem: Find the path from the top-left corner to the bottom-right corner of a grid that minimizes the sum of the numbers along the path.</w:t>
+      </w:r>
+    </w:p>
+    <w:p>
+      <w:pPr>
+        <w:numPr>
+          <w:ilvl w:val="0"/>
+          <w:numId w:val="19"/>
+        </w:numPr>
+        <w:rPr>
+          <w:i/>
+          <w:iCs/>
+        </w:rPr>
+      </w:pPr>
+      <w:r>
+        <w:rPr>
+          <w:b/>
+          <w:bCs/>
+          <w:i/>
+          <w:iCs/>
+        </w:rPr>
+        <w:t>Maximum Subarray Sum (</w:t>
+      </w:r>
+      <w:proofErr w:type="spellStart"/>
+      <w:r>
+        <w:rPr>
+          <w:b/>
+          <w:bCs/>
+          <w:i/>
+          <w:iCs/>
+        </w:rPr>
+        <w:t>Kadane's</w:t>
+      </w:r>
+      <w:proofErr w:type="spellEnd"/>
+      <w:r>
+        <w:rPr>
+          <w:b/>
+          <w:bCs/>
+          <w:i/>
+          <w:iCs/>
+        </w:rPr>
+        <w:t xml:space="preserve"> Algorithm)</w:t>
+      </w:r>
+    </w:p>
+    <w:p>
+      <w:pPr>
+        <w:numPr>
+          <w:ilvl w:val="1"/>
+          <w:numId w:val="19"/>
+        </w:numPr>
+        <w:rPr>
+          <w:i/>
+          <w:iCs/>
+        </w:rPr>
+      </w:pPr>
+      <w:r>
+        <w:rPr>
+          <w:i/>
+          <w:iCs/>
+        </w:rPr>
+        <w:t>Problem: Find the contiguous subarray with the maximum sum.</w:t>
+      </w:r>
+    </w:p>
+    <w:p>
+      <w:pPr>
+        <w:numPr>
+          <w:ilvl w:val="0"/>
+          <w:numId w:val="19"/>
+        </w:numPr>
+        <w:rPr>
+          <w:i/>
+          <w:iCs/>
+        </w:rPr>
+      </w:pPr>
+      <w:r>
+        <w:rPr>
+          <w:b/>
+          <w:bCs/>
+          <w:i/>
+          <w:iCs/>
+        </w:rPr>
+        <w:t>Palindromic Subsequence</w:t>
+      </w:r>
+    </w:p>
+    <w:p>
+      <w:pPr>
+        <w:numPr>
+          <w:ilvl w:val="1"/>
+          <w:numId w:val="19"/>
+        </w:numPr>
+        <w:rPr>
+          <w:i/>
+          <w:iCs/>
+        </w:rPr>
+      </w:pPr>
+      <w:r>
+        <w:rPr>
+          <w:i/>
+          <w:iCs/>
+        </w:rPr>
+        <w:t>Problem: Find the length of the longest palindromic subsequence in a given string (also overlaps with optimal substructure).</w:t>
+      </w:r>
+    </w:p>
+    <w:p>
+      <w:pPr>
+        <w:numPr>
+          <w:ilvl w:val="0"/>
+          <w:numId w:val="19"/>
+        </w:numPr>
+        <w:rPr>
+          <w:i/>
+          <w:iCs/>
+        </w:rPr>
+      </w:pPr>
+      <w:r>
+        <w:rPr>
+          <w:b/>
+          <w:bCs/>
+          <w:i/>
+          <w:iCs/>
+        </w:rPr>
+        <w:t>Word Break Problem</w:t>
+      </w:r>
+    </w:p>
+    <w:p>
+      <w:pPr>
+        <w:numPr>
+          <w:ilvl w:val="1"/>
+          <w:numId w:val="19"/>
+        </w:numPr>
+        <w:rPr>
+          <w:i/>
+          <w:iCs/>
+        </w:rPr>
+      </w:pPr>
+      <w:r>
+        <w:rPr>
+          <w:i/>
+          <w:iCs/>
+        </w:rPr>
+        <w:t>Problem: Determine if a string can be segmented into a sequence of valid dictionary words.</w:t>
+      </w:r>
+    </w:p>
+    <w:p>
+      <w:pPr>
+        <w:numPr>
+          <w:ilvl w:val="0"/>
+          <w:numId w:val="19"/>
+        </w:numPr>
+        <w:rPr>
+          <w:i/>
+          <w:iCs/>
+        </w:rPr>
+      </w:pPr>
+      <w:r>
+        <w:rPr>
+          <w:b/>
+          <w:bCs/>
+          <w:i/>
+          <w:iCs/>
+        </w:rPr>
+        <w:t>Jump Game</w:t>
+      </w:r>
+    </w:p>
+    <w:p>
+      <w:pPr>
+        <w:numPr>
+          <w:ilvl w:val="1"/>
+          <w:numId w:val="19"/>
+        </w:numPr>
+        <w:rPr>
+          <w:i/>
+          <w:iCs/>
+        </w:rPr>
+      </w:pPr>
+      <w:r>
+        <w:rPr>
+          <w:i/>
+          <w:iCs/>
+        </w:rPr>
+        <w:t>Problem: Determine if you can reach the last index in an array given a maximum number of steps that can be jumped from each position.</w:t>
+      </w:r>
+    </w:p>
+    <w:p>
+      <w:pPr>
+        <w:rPr>
+          <w:b/>
+          <w:bCs/>
+          <w:i/>
+          <w:iCs/>
+          <w:color w:val="7030A0"/>
+          <w:sz w:val="26"/>
+          <w:szCs w:val="26"/>
+        </w:rPr>
+      </w:pPr>
+      <w:r>
+        <w:rPr>
+          <w:b/>
+          <w:bCs/>
+          <w:i/>
+          <w:iCs/>
+          <w:color w:val="7030A0"/>
+          <w:sz w:val="26"/>
+          <w:szCs w:val="26"/>
+        </w:rPr>
+        <w:t>3. Problems Exhibiting Both Optimal Substructure and Overlapping Subproblems</w:t>
+      </w:r>
+    </w:p>
+    <w:p>
+      <w:pPr>
+        <w:rPr>
+          <w:i/>
+          <w:iCs/>
+        </w:rPr>
+      </w:pPr>
+      <w:r>
+        <w:rPr>
+          <w:i/>
+          <w:iCs/>
+        </w:rPr>
+        <w:t>Most dynamic programming problems actually exhibit both properties. Below are examples that strongly show both:</w:t>
+      </w:r>
+    </w:p>
+    <w:p>
+      <w:pPr>
+        <w:numPr>
+          <w:ilvl w:val="0"/>
+          <w:numId w:val="20"/>
+        </w:numPr>
+        <w:rPr>
+          <w:i/>
+          <w:iCs/>
+        </w:rPr>
+      </w:pPr>
+      <w:r>
+        <w:rPr>
+          <w:b/>
+          <w:bCs/>
+          <w:i/>
+          <w:iCs/>
+        </w:rPr>
+        <w:t>Longest Common Subsequence (LCS)</w:t>
+      </w:r>
+    </w:p>
+    <w:p>
+      <w:pPr>
+        <w:numPr>
+          <w:ilvl w:val="0"/>
+          <w:numId w:val="20"/>
+        </w:numPr>
+        <w:rPr>
+          <w:i/>
+          <w:iCs/>
+        </w:rPr>
+      </w:pPr>
+      <w:r>
+        <w:rPr>
+          <w:b/>
+          <w:bCs/>
+          <w:i/>
+          <w:iCs/>
+        </w:rPr>
+        <w:t>Knapsack Problem</w:t>
+      </w:r>
+    </w:p>
+    <w:p>
+      <w:pPr>
+        <w:numPr>
+          <w:ilvl w:val="0"/>
+          <w:numId w:val="20"/>
+        </w:numPr>
+        <w:rPr>
+          <w:i/>
+          <w:iCs/>
+        </w:rPr>
+      </w:pPr>
+      <w:r>
+        <w:rPr>
+          <w:b/>
+          <w:bCs/>
+          <w:i/>
+          <w:iCs/>
+        </w:rPr>
+        <w:t>Edit Distance</w:t>
+      </w:r>
+    </w:p>
+    <w:p>
+      <w:pPr>
+        <w:numPr>
+          <w:ilvl w:val="0"/>
+          <w:numId w:val="20"/>
+        </w:numPr>
+        <w:rPr>
+          <w:i/>
+          <w:iCs/>
+        </w:rPr>
+      </w:pPr>
+      <w:r>
+        <w:rPr>
+          <w:b/>
+          <w:bCs/>
+          <w:i/>
+          <w:iCs/>
+        </w:rPr>
+        <w:t>Rod Cutting Problem</w:t>
+      </w:r>
+    </w:p>
+    <w:p>
+      <w:pPr>
+        <w:numPr>
+          <w:ilvl w:val="0"/>
+          <w:numId w:val="20"/>
+        </w:numPr>
+        <w:rPr>
+          <w:i/>
+          <w:iCs/>
+        </w:rPr>
+      </w:pPr>
+      <w:r>
+        <w:rPr>
+          <w:b/>
+          <w:bCs/>
+          <w:i/>
+          <w:iCs/>
+        </w:rPr>
+        <w:t>Coin Change Problem</w:t>
+      </w:r>
+    </w:p>
+    <w:p>
+      <w:pPr>
+        <w:numPr>
+          <w:ilvl w:val="0"/>
+          <w:numId w:val="20"/>
+        </w:numPr>
+        <w:rPr>
+          <w:i/>
+          <w:iCs/>
+        </w:rPr>
+      </w:pPr>
+      <w:r>
+        <w:rPr>
+          <w:b/>
+          <w:bCs/>
+          <w:i/>
+          <w:iCs/>
+        </w:rPr>
+        <w:t>Matrix Chain Multiplication</w:t>
+      </w:r>
+    </w:p>
+    <w:p>
+      <w:pPr>
+        <w:numPr>
+          <w:ilvl w:val="0"/>
+          <w:numId w:val="20"/>
+        </w:numPr>
+        <w:rPr>
+          <w:i/>
+          <w:iCs/>
+        </w:rPr>
+      </w:pPr>
+      <w:r>
+        <w:rPr>
+          <w:b/>
+          <w:bCs/>
+          <w:i/>
+          <w:iCs/>
+        </w:rPr>
+        <w:lastRenderedPageBreak/>
+        <w:t>Longest Increasing Subsequence (LIS)</w:t>
+      </w:r>
+    </w:p>
+    <w:p>
+      <w:pPr>
+        <w:numPr>
+          <w:ilvl w:val="0"/>
+          <w:numId w:val="20"/>
+        </w:numPr>
+        <w:rPr>
+          <w:i/>
+          <w:iCs/>
+        </w:rPr>
+      </w:pPr>
+      <w:r>
+        <w:rPr>
+          <w:b/>
+          <w:bCs/>
+          <w:i/>
+          <w:iCs/>
+        </w:rPr>
+        <w:t>Subset Sum Problem</w:t>
+      </w:r>
+    </w:p>
+    <w:p>
+      <w:pPr>
+        <w:numPr>
+          <w:ilvl w:val="0"/>
+          <w:numId w:val="20"/>
+        </w:numPr>
+        <w:rPr>
+          <w:i/>
+          <w:iCs/>
+        </w:rPr>
+      </w:pPr>
+      <w:r>
+        <w:rPr>
+          <w:b/>
+          <w:bCs/>
+          <w:i/>
+          <w:iCs/>
+        </w:rPr>
+        <w:t>Palindrome Partitioning</w:t>
+      </w:r>
+    </w:p>
+    <w:p>
+      <w:pPr>
+        <w:numPr>
+          <w:ilvl w:val="0"/>
+          <w:numId w:val="20"/>
+        </w:numPr>
+        <w:rPr>
+          <w:i/>
+          <w:iCs/>
+        </w:rPr>
+      </w:pPr>
+      <w:r>
+        <w:rPr>
+          <w:b/>
+          <w:bCs/>
+          <w:i/>
+          <w:iCs/>
+        </w:rPr>
+        <w:t>Minimum Path Sum in a Grid</w:t>
+      </w:r>
+    </w:p>
+    <w:p>
+      <w:pPr>
+        <w:numPr>
+          <w:ilvl w:val="0"/>
+          <w:numId w:val="20"/>
+        </w:numPr>
+        <w:rPr>
+          <w:i/>
+          <w:iCs/>
+        </w:rPr>
+      </w:pPr>
+      <w:r>
+        <w:rPr>
+          <w:b/>
+          <w:bCs/>
+          <w:i/>
+          <w:iCs/>
+        </w:rPr>
+        <w:t>House Robber Problem</w:t>
+      </w:r>
+    </w:p>
+    <w:p>
+      <w:pPr>
+        <w:numPr>
+          <w:ilvl w:val="0"/>
+          <w:numId w:val="20"/>
+        </w:numPr>
+        <w:rPr>
+          <w:i/>
+          <w:iCs/>
+        </w:rPr>
+      </w:pPr>
+      <w:r>
+        <w:rPr>
+          <w:b/>
+          <w:bCs/>
+          <w:i/>
+          <w:iCs/>
+        </w:rPr>
+        <w:t>Jump Game</w:t>
+      </w:r>
+    </w:p>
+    <w:p>
+      <w:pPr>
+        <w:rPr>
+          <w:i/>
+          <w:iCs/>
+        </w:rPr>
+      </w:pPr>
+    </w:p>
+    <w:p>
+      <w:pPr>
+        <w:rPr>
+          <w:b/>
+          <w:bCs/>
+          <w:color w:val="00B0F0"/>
+          <w:sz w:val="30"/>
+          <w:szCs w:val="30"/>
+          <w:u w:val="single"/>
+        </w:rPr>
+      </w:pPr>
+      <w:r>
+        <w:rPr>
+          <w:b/>
+          <w:bCs/>
+          <w:color w:val="00B0F0"/>
+          <w:sz w:val="30"/>
+          <w:szCs w:val="30"/>
+          <w:u w:val="single"/>
+        </w:rPr>
+        <w:t>Approaches of Dynamic Programming (DP)</w:t>
+      </w:r>
+      <w:r>
+        <w:rPr>
+          <w:b/>
+          <w:bCs/>
+          <w:color w:val="00B0F0"/>
+          <w:sz w:val="30"/>
+          <w:szCs w:val="30"/>
+          <w:u w:val="single"/>
+        </w:rPr>
+        <w:t>!!</w:t>
+      </w:r>
+    </w:p>
+    <w:p>
+      <w:r>
+        <w:t>Dynamic programming can be achieved using two approaches:</w:t>
+      </w:r>
+    </w:p>
+    <w:p>
+      <w:pPr>
+        <w:rPr>
+          <w:b/>
+          <w:bCs/>
+        </w:rPr>
+      </w:pPr>
+      <w:r>
+        <w:rPr>
+          <w:b/>
+          <w:bCs/>
+        </w:rPr>
+        <w:t>1. Top-Down Approach (</w:t>
+      </w:r>
+      <w:proofErr w:type="spellStart"/>
+      <w:r>
+        <w:rPr>
+          <w:b/>
+          <w:bCs/>
+        </w:rPr>
+        <w:t>Memoization</w:t>
+      </w:r>
+      <w:proofErr w:type="spellEnd"/>
+      <w:r>
+        <w:rPr>
+          <w:b/>
+          <w:bCs/>
+        </w:rPr>
+        <w:t>):</w:t>
+      </w:r>
+    </w:p>
+    <w:p>
+      <w:r>
+        <w:t>In the top-down approach, also known as </w:t>
+      </w:r>
+      <w:proofErr w:type="spellStart"/>
+      <w:r>
+        <w:rPr>
+          <w:b/>
+          <w:bCs/>
+        </w:rPr>
+        <w:t>memoization</w:t>
+      </w:r>
+      <w:proofErr w:type="spellEnd"/>
+      <w:r>
+        <w:t xml:space="preserve">, we </w:t>
+      </w:r>
+      <w:r>
+        <w:rPr>
+          <w:i/>
+          <w:iCs/>
+          <w:u w:val="single"/>
+        </w:rPr>
+        <w:t>start with the final solution</w:t>
+      </w:r>
+      <w:r>
+        <w:t xml:space="preserve"> and recursively break it down into smaller subproblems. To avoid redundant calculations, we store the results of solved subproblems in a </w:t>
+      </w:r>
+      <w:proofErr w:type="spellStart"/>
+      <w:r>
+        <w:rPr>
+          <w:rFonts w:ascii="Comic Sans MS" w:hAnsi="Comic Sans MS"/>
+        </w:rPr>
+        <w:t>memoization</w:t>
+      </w:r>
+      <w:proofErr w:type="spellEnd"/>
+      <w:r>
+        <w:rPr>
+          <w:rFonts w:ascii="Comic Sans MS" w:hAnsi="Comic Sans MS"/>
+        </w:rPr>
+        <w:t xml:space="preserve"> table.</w:t>
+      </w:r>
+    </w:p>
+    <w:p>
+      <w:r>
+        <w:t xml:space="preserve">Let’s breakdown </w:t>
+      </w:r>
+      <w:proofErr w:type="gramStart"/>
+      <w:r>
+        <w:t>Top down</w:t>
+      </w:r>
+      <w:proofErr w:type="gramEnd"/>
+      <w:r>
+        <w:t xml:space="preserve"> approach:</w:t>
+      </w:r>
+    </w:p>
+    <w:p>
+      <w:pPr>
+        <w:numPr>
+          <w:ilvl w:val="0"/>
+          <w:numId w:val="7"/>
+        </w:numPr>
+      </w:pPr>
+      <w:r>
+        <w:t>Starts with the final solution and recursively breaks it down into smaller subproblems.</w:t>
+      </w:r>
+    </w:p>
+    <w:p>
+      <w:pPr>
+        <w:numPr>
+          <w:ilvl w:val="0"/>
+          <w:numId w:val="8"/>
+        </w:numPr>
+      </w:pPr>
+      <w:r>
+        <w:t>Stores the solutions to subproblems in a table to avoid redundant calculations.</w:t>
+      </w:r>
+    </w:p>
+    <w:p>
+      <w:pPr>
+        <w:numPr>
+          <w:ilvl w:val="0"/>
+          <w:numId w:val="9"/>
+        </w:numPr>
+      </w:pPr>
+      <w:r>
+        <w:rPr>
+          <w:b/>
+          <w:bCs/>
+        </w:rPr>
+        <w:t>Suitable</w:t>
+      </w:r>
+      <w:r>
+        <w:t xml:space="preserve"> when the number of </w:t>
+      </w:r>
+      <w:r>
+        <w:rPr>
+          <w:i/>
+          <w:iCs/>
+        </w:rPr>
+        <w:t>subproblems</w:t>
+      </w:r>
+      <w:r>
+        <w:t xml:space="preserve"> is </w:t>
+      </w:r>
+      <w:r>
+        <w:rPr>
+          <w:rFonts w:ascii="Agency FB" w:hAnsi="Agency FB"/>
+          <w:b/>
+          <w:bCs/>
+          <w:highlight w:val="yellow"/>
+        </w:rPr>
+        <w:t>large and many of them are reused.</w:t>
+      </w:r>
+    </w:p>
+    <w:p>
+      <w:pPr>
+        <w:rPr>
+          <w:b/>
+          <w:bCs/>
+        </w:rPr>
+      </w:pPr>
+      <w:r>
+        <w:rPr>
+          <w:b/>
+          <w:bCs/>
+        </w:rPr>
+        <w:t>2. Bottom-Up Approach (Tabulation):</w:t>
+      </w:r>
+    </w:p>
+    <w:p>
+      <w:r>
+        <w:t>In the bottom-up approach, also known as </w:t>
+      </w:r>
+      <w:r>
+        <w:rPr>
+          <w:b/>
+          <w:bCs/>
+        </w:rPr>
+        <w:t>tabulation</w:t>
+      </w:r>
+      <w:r>
+        <w:t xml:space="preserve">, we start with the </w:t>
+      </w:r>
+      <w:r>
+        <w:rPr>
+          <w:i/>
+          <w:iCs/>
+          <w:u w:val="single"/>
+        </w:rPr>
+        <w:t>smallest subproblems</w:t>
+      </w:r>
+      <w:r>
+        <w:t xml:space="preserve"> and gradually build up to the final solution. We store the results of solved subproblems in a table to avoid redundant calculations.</w:t>
+      </w:r>
+    </w:p>
+    <w:p>
+      <w:r>
+        <w:t>Let’s breakdown Bottom-up approach:</w:t>
+      </w:r>
+    </w:p>
+    <w:p>
+      <w:pPr>
+        <w:numPr>
+          <w:ilvl w:val="0"/>
+          <w:numId w:val="10"/>
+        </w:numPr>
+      </w:pPr>
+      <w:r>
+        <w:t>Starts with the smallest subproblems and gradually builds up to the final solution.</w:t>
+      </w:r>
+    </w:p>
+    <w:p>
+      <w:pPr>
+        <w:numPr>
+          <w:ilvl w:val="0"/>
+          <w:numId w:val="11"/>
+        </w:numPr>
+      </w:pPr>
+      <w:r>
+        <w:t>Fills a table with solutions to subproblems in a bottom-up manner.</w:t>
+      </w:r>
+    </w:p>
+    <w:p>
+      <w:pPr>
+        <w:numPr>
+          <w:ilvl w:val="0"/>
+          <w:numId w:val="12"/>
+        </w:numPr>
+        <w:rPr>
+          <w:rFonts w:ascii="Agency FB" w:hAnsi="Agency FB"/>
+          <w:b/>
+          <w:bCs/>
+        </w:rPr>
+      </w:pPr>
+      <w:r>
+        <w:t xml:space="preserve">Suitable when the number of </w:t>
+      </w:r>
+      <w:r>
+        <w:rPr>
+          <w:i/>
+          <w:iCs/>
+        </w:rPr>
+        <w:t>subproblems</w:t>
+      </w:r>
+      <w:r>
+        <w:t xml:space="preserve"> is </w:t>
+      </w:r>
+      <w:r>
+        <w:rPr>
+          <w:rFonts w:ascii="Agency FB" w:hAnsi="Agency FB"/>
+          <w:b/>
+          <w:bCs/>
+          <w:highlight w:val="yellow"/>
+        </w:rPr>
+        <w:t>small and the optimal solution can be directly computed</w:t>
+      </w:r>
+      <w:r>
+        <w:rPr>
+          <w:rFonts w:ascii="Agency FB" w:hAnsi="Agency FB"/>
+          <w:b/>
+          <w:bCs/>
+        </w:rPr>
+        <w:t xml:space="preserve"> </w:t>
+      </w:r>
+      <w:r>
+        <w:rPr>
+          <w:rFonts w:ascii="Agency FB" w:hAnsi="Agency FB"/>
+          <w:b/>
+          <w:bCs/>
+          <w:highlight w:val="yellow"/>
+        </w:rPr>
+        <w:t>from the solutions to smaller subproblems.</w:t>
+      </w:r>
+    </w:p>
+    <w:p>
+      <w:pPr>
+        <w:rPr>
+          <w:lang w:val="en-US"/>
+        </w:rPr>
+      </w:pPr>
+    </w:p>
+    <w:p>
+      <w:pPr>
+        <w:rPr>
+          <w:b/>
+          <w:bCs/>
+        </w:rPr>
+      </w:pPr>
+      <w:r>
+        <w:rPr>
+          <w:b/>
+          <w:bCs/>
+        </w:rPr>
+        <w:t>Dynamic Programming (DP) Algorithm</w:t>
+      </w:r>
+    </w:p>
+    <w:p>
+      <w:r>
+        <w:t xml:space="preserve">Dynamic programming is </w:t>
+      </w:r>
+      <w:proofErr w:type="gramStart"/>
+      <w:r>
+        <w:t>a</w:t>
+      </w:r>
+      <w:proofErr w:type="gramEnd"/>
+      <w:r>
+        <w:t xml:space="preserve"> algorithmic technique that solves complex problems by breaking them down into smaller subproblems and storing their solutions for future use. It is particularly effective for problems that contains </w:t>
+      </w:r>
+      <w:r>
+        <w:rPr>
+          <w:b/>
+          <w:bCs/>
+        </w:rPr>
+        <w:t>overlapping subproblems </w:t>
+      </w:r>
+      <w:r>
+        <w:t>and </w:t>
+      </w:r>
+      <w:r>
+        <w:rPr>
+          <w:b/>
+          <w:bCs/>
+        </w:rPr>
+        <w:t>optimal substructure.</w:t>
+      </w:r>
+    </w:p>
+    <w:p>
+      <w:pPr>
+        <w:rPr>
+          <w:b/>
+          <w:bCs/>
+        </w:rPr>
+      </w:pPr>
+      <w:r>
+        <w:rPr>
+          <w:b/>
+          <w:bCs/>
+        </w:rPr>
+        <w:t>Common Algorithms that Use Dynamic Programming:</w:t>
+      </w:r>
+    </w:p>
+    <w:p>
+      <w:pPr>
+        <w:numPr>
+          <w:ilvl w:val="0"/>
+          <w:numId w:val="13"/>
+        </w:numPr>
+      </w:pPr>
+      <w:r>
+        <w:rPr>
+          <w:b/>
+          <w:bCs/>
+        </w:rPr>
+        <w:lastRenderedPageBreak/>
+        <w:t>Longest Common Subsequence (LCS): </w:t>
+      </w:r>
+      <w:r>
+        <w:t>Finds the longest common subsequence between two strings.</w:t>
+      </w:r>
+    </w:p>
+    <w:p>
+      <w:pPr>
+        <w:numPr>
+          <w:ilvl w:val="0"/>
+          <w:numId w:val="14"/>
+        </w:numPr>
+      </w:pPr>
+      <w:r>
+        <w:rPr>
+          <w:b/>
+          <w:bCs/>
+        </w:rPr>
+        <w:t>Shortest Path in a Graph:</w:t>
+      </w:r>
+      <w:r>
+        <w:t> Finds the shortest path between two nodes in a graph.</w:t>
+      </w:r>
+    </w:p>
+    <w:p>
+      <w:pPr>
+        <w:numPr>
+          <w:ilvl w:val="0"/>
+          <w:numId w:val="15"/>
+        </w:numPr>
+      </w:pPr>
+      <w:r>
+        <w:rPr>
+          <w:b/>
+          <w:bCs/>
+        </w:rPr>
+        <w:t>Knapsack Problem: </w:t>
+      </w:r>
+      <w:r>
+        <w:t>Determines the maximum value of items that can be placed in a knapsack with a given capacity.</w:t>
+      </w:r>
+    </w:p>
+    <w:p>
+      <w:pPr>
+        <w:numPr>
+          <w:ilvl w:val="0"/>
+          <w:numId w:val="16"/>
+        </w:numPr>
+      </w:pPr>
+      <w:r>
+        <w:rPr>
+          <w:b/>
+          <w:bCs/>
+        </w:rPr>
+        <w:t>Matrix Chain Multiplication: </w:t>
+      </w:r>
+      <w:r>
+        <w:t>Optimizes the order of matrix multiplication to minimize the number of operations.</w:t>
+      </w:r>
+    </w:p>
+    <w:p>
+      <w:pPr>
+        <w:numPr>
+          <w:ilvl w:val="0"/>
+          <w:numId w:val="17"/>
+        </w:numPr>
+      </w:pPr>
+      <w:r>
+        <w:rPr>
+          <w:b/>
+          <w:bCs/>
+        </w:rPr>
+        <w:t>Fibonacci Sequence: </w:t>
+      </w:r>
+      <w:r>
+        <w:t>Calculates the nth Fibonacci number.</w:t>
+      </w:r>
+    </w:p>
+    <w:p>
+      <w:pPr>
+        <w:rPr>
+          <w:lang w:val="en-US"/>
+        </w:rPr>
+      </w:pPr>
+      <w:hyperlink r:id="rId5" w:history="1">
+        <w:r>
+          <w:rPr>
+            <w:rStyle w:val="Hyperlink"/>
+            <w:lang w:val="en-US"/>
+          </w:rPr>
+          <w:t>https://www.geeksforgeeks.org/dynamic-programming/</w:t>
+        </w:r>
+      </w:hyperlink>
     </w:p>
     <w:p>
       <w:pPr>
@@ -275,6 +2540,304 @@
 <file path=word/numbering.xml><?xml version="1.0" encoding="utf-8"?>
 <w:numbering xmlns:wpc="http://schemas.microsoft.com/office/word/2010/wordprocessingCanvas" xmlns:cx="http://schemas.microsoft.com/office/drawing/2014/chartex" xmlns:cx1="http://schemas.microsoft.com/office/drawing/2015/9/8/chartex" xmlns:cx2="http://schemas.microsoft.com/office/drawing/2015/10/21/chartex" xmlns:cx3="http://schemas.microsoft.com/office/drawing/2016/5/9/chartex" xmlns:cx4="http://schemas.microsoft.com/office/drawing/2016/5/10/chartex" xmlns:cx5="http://schemas.microsoft.com/office/drawing/2016/5/11/chartex" xmlns:cx6="http://schemas.microsoft.com/office/drawing/2016/5/12/chartex" xmlns:cx7="http://schemas.microsoft.com/office/drawing/2016/5/13/chartex" xmlns:cx8="http://schemas.microsoft.com/office/drawing/2016/5/14/chartex" xmlns:mc="http://schemas.openxmlformats.org/markup-compatibility/2006" xmlns:aink="http://schemas.microsoft.com/office/drawing/2016/ink" xmlns:am3d="http://schemas.microsoft.com/office/drawing/2017/model3d" xmlns:o="urn:schemas-microsoft-com:office:office" xmlns:oel="http://schemas.microsoft.com/office/2019/extlst" xmlns:r="http://schemas.openxmlformats.org/officeDocument/2006/relationships" xmlns:m="http://schemas.openxmlformats.org/officeDocument/2006/math" xmlns:v="urn:schemas-microsoft-com:vml" xmlns:wp14="http://schemas.microsoft.com/office/word/2010/wordprocessingDrawing" xmlns:wp="http://schemas.openxmlformats.org/drawingml/2006/wordprocessingDrawing" xmlns:w10="urn:schemas-microsoft-com:office:word" xmlns:w="http://schemas.openxmlformats.org/wordprocessingml/2006/main" xmlns:w14="http://schemas.microsoft.com/office/word/2010/wordml" xmlns:w15="http://schemas.microsoft.com/office/word/2012/wordml" xmlns:w16cex="http://schemas.microsoft.com/office/word/2018/wordml/cex" xmlns:w16cid="http://schemas.microsoft.com/office/word/2016/wordml/cid" xmlns:w16="http://schemas.microsoft.com/office/word/2018/wordml" xmlns:w16du="http://schemas.microsoft.com/office/word/2023/wordml/word16du" xmlns:w16sdtdh="http://schemas.microsoft.com/office/word/2020/wordml/sdtdatahash" xmlns:w16se="http://schemas.microsoft.com/office/word/2015/wordml/symex" xmlns:wpg="http://schemas.microsoft.com/office/word/2010/wordprocessingGroup" xmlns:wpi="http://schemas.microsoft.com/office/word/2010/wordprocessingInk" xmlns:wne="http://schemas.microsoft.com/office/word/2006/wordml" xmlns:wps="http://schemas.microsoft.com/office/word/2010/wordprocessingShape" mc:Ignorable="w14 w15 w16se w16cid w16 w16cex w16sdtdh w16du wp14">
   <w:abstractNum w:abstractNumId="0" w15:restartNumberingAfterBreak="0">
+    <w:nsid w:val="09B766A5"/>
+    <w:multiLevelType w:val="multilevel"/>
+    <w:tmpl w:val="3CACFB88"/>
+    <w:lvl w:ilvl="0">
+      <w:start w:val="1"/>
+      <w:numFmt w:val="bullet"/>
+      <w:lvlText w:val=""/>
+      <w:lvlJc w:val="left"/>
+      <w:pPr>
+        <w:tabs>
+          <w:tab w:val="num" w:pos="720"/>
+        </w:tabs>
+        <w:ind w:left="720" w:hanging="360"/>
+      </w:pPr>
+      <w:rPr>
+        <w:rFonts w:ascii="Symbol" w:hAnsi="Symbol" w:hint="default"/>
+        <w:sz w:val="20"/>
+      </w:rPr>
+    </w:lvl>
+    <w:lvl w:ilvl="1" w:tentative="1">
+      <w:start w:val="1"/>
+      <w:numFmt w:val="bullet"/>
+      <w:lvlText w:val=""/>
+      <w:lvlJc w:val="left"/>
+      <w:pPr>
+        <w:tabs>
+          <w:tab w:val="num" w:pos="1440"/>
+        </w:tabs>
+        <w:ind w:left="1440" w:hanging="360"/>
+      </w:pPr>
+      <w:rPr>
+        <w:rFonts w:ascii="Symbol" w:hAnsi="Symbol" w:hint="default"/>
+        <w:sz w:val="20"/>
+      </w:rPr>
+    </w:lvl>
+    <w:lvl w:ilvl="2" w:tentative="1">
+      <w:start w:val="1"/>
+      <w:numFmt w:val="bullet"/>
+      <w:lvlText w:val=""/>
+      <w:lvlJc w:val="left"/>
+      <w:pPr>
+        <w:tabs>
+          <w:tab w:val="num" w:pos="2160"/>
+        </w:tabs>
+        <w:ind w:left="2160" w:hanging="360"/>
+      </w:pPr>
+      <w:rPr>
+        <w:rFonts w:ascii="Symbol" w:hAnsi="Symbol" w:hint="default"/>
+        <w:sz w:val="20"/>
+      </w:rPr>
+    </w:lvl>
+    <w:lvl w:ilvl="3" w:tentative="1">
+      <w:start w:val="1"/>
+      <w:numFmt w:val="bullet"/>
+      <w:lvlText w:val=""/>
+      <w:lvlJc w:val="left"/>
+      <w:pPr>
+        <w:tabs>
+          <w:tab w:val="num" w:pos="2880"/>
+        </w:tabs>
+        <w:ind w:left="2880" w:hanging="360"/>
+      </w:pPr>
+      <w:rPr>
+        <w:rFonts w:ascii="Symbol" w:hAnsi="Symbol" w:hint="default"/>
+        <w:sz w:val="20"/>
+      </w:rPr>
+    </w:lvl>
+    <w:lvl w:ilvl="4" w:tentative="1">
+      <w:start w:val="1"/>
+      <w:numFmt w:val="bullet"/>
+      <w:lvlText w:val=""/>
+      <w:lvlJc w:val="left"/>
+      <w:pPr>
+        <w:tabs>
+          <w:tab w:val="num" w:pos="3600"/>
+        </w:tabs>
+        <w:ind w:left="3600" w:hanging="360"/>
+      </w:pPr>
+      <w:rPr>
+        <w:rFonts w:ascii="Symbol" w:hAnsi="Symbol" w:hint="default"/>
+        <w:sz w:val="20"/>
+      </w:rPr>
+    </w:lvl>
+    <w:lvl w:ilvl="5" w:tentative="1">
+      <w:start w:val="1"/>
+      <w:numFmt w:val="bullet"/>
+      <w:lvlText w:val=""/>
+      <w:lvlJc w:val="left"/>
+      <w:pPr>
+        <w:tabs>
+          <w:tab w:val="num" w:pos="4320"/>
+        </w:tabs>
+        <w:ind w:left="4320" w:hanging="360"/>
+      </w:pPr>
+      <w:rPr>
+        <w:rFonts w:ascii="Symbol" w:hAnsi="Symbol" w:hint="default"/>
+        <w:sz w:val="20"/>
+      </w:rPr>
+    </w:lvl>
+    <w:lvl w:ilvl="6" w:tentative="1">
+      <w:start w:val="1"/>
+      <w:numFmt w:val="bullet"/>
+      <w:lvlText w:val=""/>
+      <w:lvlJc w:val="left"/>
+      <w:pPr>
+        <w:tabs>
+          <w:tab w:val="num" w:pos="5040"/>
+        </w:tabs>
+        <w:ind w:left="5040" w:hanging="360"/>
+      </w:pPr>
+      <w:rPr>
+        <w:rFonts w:ascii="Symbol" w:hAnsi="Symbol" w:hint="default"/>
+        <w:sz w:val="20"/>
+      </w:rPr>
+    </w:lvl>
+    <w:lvl w:ilvl="7" w:tentative="1">
+      <w:start w:val="1"/>
+      <w:numFmt w:val="bullet"/>
+      <w:lvlText w:val=""/>
+      <w:lvlJc w:val="left"/>
+      <w:pPr>
+        <w:tabs>
+          <w:tab w:val="num" w:pos="5760"/>
+        </w:tabs>
+        <w:ind w:left="5760" w:hanging="360"/>
+      </w:pPr>
+      <w:rPr>
+        <w:rFonts w:ascii="Symbol" w:hAnsi="Symbol" w:hint="default"/>
+        <w:sz w:val="20"/>
+      </w:rPr>
+    </w:lvl>
+    <w:lvl w:ilvl="8" w:tentative="1">
+      <w:start w:val="1"/>
+      <w:numFmt w:val="bullet"/>
+      <w:lvlText w:val=""/>
+      <w:lvlJc w:val="left"/>
+      <w:pPr>
+        <w:tabs>
+          <w:tab w:val="num" w:pos="6480"/>
+        </w:tabs>
+        <w:ind w:left="6480" w:hanging="360"/>
+      </w:pPr>
+      <w:rPr>
+        <w:rFonts w:ascii="Symbol" w:hAnsi="Symbol" w:hint="default"/>
+        <w:sz w:val="20"/>
+      </w:rPr>
+    </w:lvl>
+  </w:abstractNum>
+  <w:abstractNum w:abstractNumId="1" w15:restartNumberingAfterBreak="0">
+    <w:nsid w:val="0F0F6260"/>
+    <w:multiLevelType w:val="multilevel"/>
+    <w:tmpl w:val="B50CFEB8"/>
+    <w:lvl w:ilvl="0">
+      <w:start w:val="1"/>
+      <w:numFmt w:val="bullet"/>
+      <w:lvlText w:val=""/>
+      <w:lvlJc w:val="left"/>
+      <w:pPr>
+        <w:tabs>
+          <w:tab w:val="num" w:pos="720"/>
+        </w:tabs>
+        <w:ind w:left="720" w:hanging="360"/>
+      </w:pPr>
+      <w:rPr>
+        <w:rFonts w:ascii="Symbol" w:hAnsi="Symbol" w:hint="default"/>
+        <w:sz w:val="20"/>
+      </w:rPr>
+    </w:lvl>
+    <w:lvl w:ilvl="1">
+      <w:start w:val="1"/>
+      <w:numFmt w:val="bullet"/>
+      <w:lvlText w:val="o"/>
+      <w:lvlJc w:val="left"/>
+      <w:pPr>
+        <w:tabs>
+          <w:tab w:val="num" w:pos="1440"/>
+        </w:tabs>
+        <w:ind w:left="1440" w:hanging="360"/>
+      </w:pPr>
+      <w:rPr>
+        <w:rFonts w:ascii="Courier New" w:hAnsi="Courier New" w:hint="default"/>
+        <w:sz w:val="20"/>
+      </w:rPr>
+    </w:lvl>
+    <w:lvl w:ilvl="2" w:tentative="1">
+      <w:start w:val="1"/>
+      <w:numFmt w:val="bullet"/>
+      <w:lvlText w:val=""/>
+      <w:lvlJc w:val="left"/>
+      <w:pPr>
+        <w:tabs>
+          <w:tab w:val="num" w:pos="2160"/>
+        </w:tabs>
+        <w:ind w:left="2160" w:hanging="360"/>
+      </w:pPr>
+      <w:rPr>
+        <w:rFonts w:ascii="Wingdings" w:hAnsi="Wingdings" w:hint="default"/>
+        <w:sz w:val="20"/>
+      </w:rPr>
+    </w:lvl>
+    <w:lvl w:ilvl="3" w:tentative="1">
+      <w:start w:val="1"/>
+      <w:numFmt w:val="bullet"/>
+      <w:lvlText w:val=""/>
+      <w:lvlJc w:val="left"/>
+      <w:pPr>
+        <w:tabs>
+          <w:tab w:val="num" w:pos="2880"/>
+        </w:tabs>
+        <w:ind w:left="2880" w:hanging="360"/>
+      </w:pPr>
+      <w:rPr>
+        <w:rFonts w:ascii="Wingdings" w:hAnsi="Wingdings" w:hint="default"/>
+        <w:sz w:val="20"/>
+      </w:rPr>
+    </w:lvl>
+    <w:lvl w:ilvl="4" w:tentative="1">
+      <w:start w:val="1"/>
+      <w:numFmt w:val="bullet"/>
+      <w:lvlText w:val=""/>
+      <w:lvlJc w:val="left"/>
+      <w:pPr>
+        <w:tabs>
+          <w:tab w:val="num" w:pos="3600"/>
+        </w:tabs>
+        <w:ind w:left="3600" w:hanging="360"/>
+      </w:pPr>
+      <w:rPr>
+        <w:rFonts w:ascii="Wingdings" w:hAnsi="Wingdings" w:hint="default"/>
+        <w:sz w:val="20"/>
+      </w:rPr>
+    </w:lvl>
+    <w:lvl w:ilvl="5" w:tentative="1">
+      <w:start w:val="1"/>
+      <w:numFmt w:val="bullet"/>
+      <w:lvlText w:val=""/>
+      <w:lvlJc w:val="left"/>
+      <w:pPr>
+        <w:tabs>
+          <w:tab w:val="num" w:pos="4320"/>
+        </w:tabs>
+        <w:ind w:left="4320" w:hanging="360"/>
+      </w:pPr>
+      <w:rPr>
+        <w:rFonts w:ascii="Wingdings" w:hAnsi="Wingdings" w:hint="default"/>
+        <w:sz w:val="20"/>
+      </w:rPr>
+    </w:lvl>
+    <w:lvl w:ilvl="6" w:tentative="1">
+      <w:start w:val="1"/>
+      <w:numFmt w:val="bullet"/>
+      <w:lvlText w:val=""/>
+      <w:lvlJc w:val="left"/>
+      <w:pPr>
+        <w:tabs>
+          <w:tab w:val="num" w:pos="5040"/>
+        </w:tabs>
+        <w:ind w:left="5040" w:hanging="360"/>
+      </w:pPr>
+      <w:rPr>
+        <w:rFonts w:ascii="Wingdings" w:hAnsi="Wingdings" w:hint="default"/>
+        <w:sz w:val="20"/>
+      </w:rPr>
+    </w:lvl>
+    <w:lvl w:ilvl="7" w:tentative="1">
+      <w:start w:val="1"/>
+      <w:numFmt w:val="bullet"/>
+      <w:lvlText w:val=""/>
+      <w:lvlJc w:val="left"/>
+      <w:pPr>
+        <w:tabs>
+          <w:tab w:val="num" w:pos="5760"/>
+        </w:tabs>
+        <w:ind w:left="5760" w:hanging="360"/>
+      </w:pPr>
+      <w:rPr>
+        <w:rFonts w:ascii="Wingdings" w:hAnsi="Wingdings" w:hint="default"/>
+        <w:sz w:val="20"/>
+      </w:rPr>
+    </w:lvl>
+    <w:lvl w:ilvl="8" w:tentative="1">
+      <w:start w:val="1"/>
+      <w:numFmt w:val="bullet"/>
+      <w:lvlText w:val=""/>
+      <w:lvlJc w:val="left"/>
+      <w:pPr>
+        <w:tabs>
+          <w:tab w:val="num" w:pos="6480"/>
+        </w:tabs>
+        <w:ind w:left="6480" w:hanging="360"/>
+      </w:pPr>
+      <w:rPr>
+        <w:rFonts w:ascii="Wingdings" w:hAnsi="Wingdings" w:hint="default"/>
+        <w:sz w:val="20"/>
+      </w:rPr>
+    </w:lvl>
+  </w:abstractNum>
+  <w:abstractNum w:abstractNumId="2" w15:restartNumberingAfterBreak="0">
     <w:nsid w:val="360A5678"/>
     <w:multiLevelType w:val="multilevel"/>
     <w:tmpl w:val="28082498"/>
@@ -423,29 +2986,861 @@
       </w:rPr>
     </w:lvl>
   </w:abstractNum>
+  <w:abstractNum w:abstractNumId="3" w15:restartNumberingAfterBreak="0">
+    <w:nsid w:val="38205792"/>
+    <w:multiLevelType w:val="multilevel"/>
+    <w:tmpl w:val="8D7EACF8"/>
+    <w:lvl w:ilvl="0">
+      <w:start w:val="1"/>
+      <w:numFmt w:val="bullet"/>
+      <w:lvlText w:val=""/>
+      <w:lvlJc w:val="left"/>
+      <w:pPr>
+        <w:tabs>
+          <w:tab w:val="num" w:pos="720"/>
+        </w:tabs>
+        <w:ind w:left="720" w:hanging="360"/>
+      </w:pPr>
+      <w:rPr>
+        <w:rFonts w:ascii="Symbol" w:hAnsi="Symbol" w:hint="default"/>
+        <w:sz w:val="20"/>
+      </w:rPr>
+    </w:lvl>
+    <w:lvl w:ilvl="1" w:tentative="1">
+      <w:start w:val="1"/>
+      <w:numFmt w:val="bullet"/>
+      <w:lvlText w:val="o"/>
+      <w:lvlJc w:val="left"/>
+      <w:pPr>
+        <w:tabs>
+          <w:tab w:val="num" w:pos="1440"/>
+        </w:tabs>
+        <w:ind w:left="1440" w:hanging="360"/>
+      </w:pPr>
+      <w:rPr>
+        <w:rFonts w:ascii="Courier New" w:hAnsi="Courier New" w:hint="default"/>
+        <w:sz w:val="20"/>
+      </w:rPr>
+    </w:lvl>
+    <w:lvl w:ilvl="2" w:tentative="1">
+      <w:start w:val="1"/>
+      <w:numFmt w:val="bullet"/>
+      <w:lvlText w:val=""/>
+      <w:lvlJc w:val="left"/>
+      <w:pPr>
+        <w:tabs>
+          <w:tab w:val="num" w:pos="2160"/>
+        </w:tabs>
+        <w:ind w:left="2160" w:hanging="360"/>
+      </w:pPr>
+      <w:rPr>
+        <w:rFonts w:ascii="Wingdings" w:hAnsi="Wingdings" w:hint="default"/>
+        <w:sz w:val="20"/>
+      </w:rPr>
+    </w:lvl>
+    <w:lvl w:ilvl="3" w:tentative="1">
+      <w:start w:val="1"/>
+      <w:numFmt w:val="bullet"/>
+      <w:lvlText w:val=""/>
+      <w:lvlJc w:val="left"/>
+      <w:pPr>
+        <w:tabs>
+          <w:tab w:val="num" w:pos="2880"/>
+        </w:tabs>
+        <w:ind w:left="2880" w:hanging="360"/>
+      </w:pPr>
+      <w:rPr>
+        <w:rFonts w:ascii="Wingdings" w:hAnsi="Wingdings" w:hint="default"/>
+        <w:sz w:val="20"/>
+      </w:rPr>
+    </w:lvl>
+    <w:lvl w:ilvl="4" w:tentative="1">
+      <w:start w:val="1"/>
+      <w:numFmt w:val="bullet"/>
+      <w:lvlText w:val=""/>
+      <w:lvlJc w:val="left"/>
+      <w:pPr>
+        <w:tabs>
+          <w:tab w:val="num" w:pos="3600"/>
+        </w:tabs>
+        <w:ind w:left="3600" w:hanging="360"/>
+      </w:pPr>
+      <w:rPr>
+        <w:rFonts w:ascii="Wingdings" w:hAnsi="Wingdings" w:hint="default"/>
+        <w:sz w:val="20"/>
+      </w:rPr>
+    </w:lvl>
+    <w:lvl w:ilvl="5" w:tentative="1">
+      <w:start w:val="1"/>
+      <w:numFmt w:val="bullet"/>
+      <w:lvlText w:val=""/>
+      <w:lvlJc w:val="left"/>
+      <w:pPr>
+        <w:tabs>
+          <w:tab w:val="num" w:pos="4320"/>
+        </w:tabs>
+        <w:ind w:left="4320" w:hanging="360"/>
+      </w:pPr>
+      <w:rPr>
+        <w:rFonts w:ascii="Wingdings" w:hAnsi="Wingdings" w:hint="default"/>
+        <w:sz w:val="20"/>
+      </w:rPr>
+    </w:lvl>
+    <w:lvl w:ilvl="6" w:tentative="1">
+      <w:start w:val="1"/>
+      <w:numFmt w:val="bullet"/>
+      <w:lvlText w:val=""/>
+      <w:lvlJc w:val="left"/>
+      <w:pPr>
+        <w:tabs>
+          <w:tab w:val="num" w:pos="5040"/>
+        </w:tabs>
+        <w:ind w:left="5040" w:hanging="360"/>
+      </w:pPr>
+      <w:rPr>
+        <w:rFonts w:ascii="Wingdings" w:hAnsi="Wingdings" w:hint="default"/>
+        <w:sz w:val="20"/>
+      </w:rPr>
+    </w:lvl>
+    <w:lvl w:ilvl="7" w:tentative="1">
+      <w:start w:val="1"/>
+      <w:numFmt w:val="bullet"/>
+      <w:lvlText w:val=""/>
+      <w:lvlJc w:val="left"/>
+      <w:pPr>
+        <w:tabs>
+          <w:tab w:val="num" w:pos="5760"/>
+        </w:tabs>
+        <w:ind w:left="5760" w:hanging="360"/>
+      </w:pPr>
+      <w:rPr>
+        <w:rFonts w:ascii="Wingdings" w:hAnsi="Wingdings" w:hint="default"/>
+        <w:sz w:val="20"/>
+      </w:rPr>
+    </w:lvl>
+    <w:lvl w:ilvl="8" w:tentative="1">
+      <w:start w:val="1"/>
+      <w:numFmt w:val="bullet"/>
+      <w:lvlText w:val=""/>
+      <w:lvlJc w:val="left"/>
+      <w:pPr>
+        <w:tabs>
+          <w:tab w:val="num" w:pos="6480"/>
+        </w:tabs>
+        <w:ind w:left="6480" w:hanging="360"/>
+      </w:pPr>
+      <w:rPr>
+        <w:rFonts w:ascii="Wingdings" w:hAnsi="Wingdings" w:hint="default"/>
+        <w:sz w:val="20"/>
+      </w:rPr>
+    </w:lvl>
+  </w:abstractNum>
+  <w:abstractNum w:abstractNumId="4" w15:restartNumberingAfterBreak="0">
+    <w:nsid w:val="39907F83"/>
+    <w:multiLevelType w:val="multilevel"/>
+    <w:tmpl w:val="51EC58CC"/>
+    <w:lvl w:ilvl="0">
+      <w:start w:val="1"/>
+      <w:numFmt w:val="bullet"/>
+      <w:lvlText w:val=""/>
+      <w:lvlJc w:val="left"/>
+      <w:pPr>
+        <w:tabs>
+          <w:tab w:val="num" w:pos="720"/>
+        </w:tabs>
+        <w:ind w:left="720" w:hanging="360"/>
+      </w:pPr>
+      <w:rPr>
+        <w:rFonts w:ascii="Symbol" w:hAnsi="Symbol" w:hint="default"/>
+        <w:sz w:val="20"/>
+      </w:rPr>
+    </w:lvl>
+    <w:lvl w:ilvl="1" w:tentative="1">
+      <w:start w:val="1"/>
+      <w:numFmt w:val="bullet"/>
+      <w:lvlText w:val=""/>
+      <w:lvlJc w:val="left"/>
+      <w:pPr>
+        <w:tabs>
+          <w:tab w:val="num" w:pos="1440"/>
+        </w:tabs>
+        <w:ind w:left="1440" w:hanging="360"/>
+      </w:pPr>
+      <w:rPr>
+        <w:rFonts w:ascii="Symbol" w:hAnsi="Symbol" w:hint="default"/>
+        <w:sz w:val="20"/>
+      </w:rPr>
+    </w:lvl>
+    <w:lvl w:ilvl="2" w:tentative="1">
+      <w:start w:val="1"/>
+      <w:numFmt w:val="bullet"/>
+      <w:lvlText w:val=""/>
+      <w:lvlJc w:val="left"/>
+      <w:pPr>
+        <w:tabs>
+          <w:tab w:val="num" w:pos="2160"/>
+        </w:tabs>
+        <w:ind w:left="2160" w:hanging="360"/>
+      </w:pPr>
+      <w:rPr>
+        <w:rFonts w:ascii="Symbol" w:hAnsi="Symbol" w:hint="default"/>
+        <w:sz w:val="20"/>
+      </w:rPr>
+    </w:lvl>
+    <w:lvl w:ilvl="3" w:tentative="1">
+      <w:start w:val="1"/>
+      <w:numFmt w:val="bullet"/>
+      <w:lvlText w:val=""/>
+      <w:lvlJc w:val="left"/>
+      <w:pPr>
+        <w:tabs>
+          <w:tab w:val="num" w:pos="2880"/>
+        </w:tabs>
+        <w:ind w:left="2880" w:hanging="360"/>
+      </w:pPr>
+      <w:rPr>
+        <w:rFonts w:ascii="Symbol" w:hAnsi="Symbol" w:hint="default"/>
+        <w:sz w:val="20"/>
+      </w:rPr>
+    </w:lvl>
+    <w:lvl w:ilvl="4" w:tentative="1">
+      <w:start w:val="1"/>
+      <w:numFmt w:val="bullet"/>
+      <w:lvlText w:val=""/>
+      <w:lvlJc w:val="left"/>
+      <w:pPr>
+        <w:tabs>
+          <w:tab w:val="num" w:pos="3600"/>
+        </w:tabs>
+        <w:ind w:left="3600" w:hanging="360"/>
+      </w:pPr>
+      <w:rPr>
+        <w:rFonts w:ascii="Symbol" w:hAnsi="Symbol" w:hint="default"/>
+        <w:sz w:val="20"/>
+      </w:rPr>
+    </w:lvl>
+    <w:lvl w:ilvl="5" w:tentative="1">
+      <w:start w:val="1"/>
+      <w:numFmt w:val="bullet"/>
+      <w:lvlText w:val=""/>
+      <w:lvlJc w:val="left"/>
+      <w:pPr>
+        <w:tabs>
+          <w:tab w:val="num" w:pos="4320"/>
+        </w:tabs>
+        <w:ind w:left="4320" w:hanging="360"/>
+      </w:pPr>
+      <w:rPr>
+        <w:rFonts w:ascii="Symbol" w:hAnsi="Symbol" w:hint="default"/>
+        <w:sz w:val="20"/>
+      </w:rPr>
+    </w:lvl>
+    <w:lvl w:ilvl="6" w:tentative="1">
+      <w:start w:val="1"/>
+      <w:numFmt w:val="bullet"/>
+      <w:lvlText w:val=""/>
+      <w:lvlJc w:val="left"/>
+      <w:pPr>
+        <w:tabs>
+          <w:tab w:val="num" w:pos="5040"/>
+        </w:tabs>
+        <w:ind w:left="5040" w:hanging="360"/>
+      </w:pPr>
+      <w:rPr>
+        <w:rFonts w:ascii="Symbol" w:hAnsi="Symbol" w:hint="default"/>
+        <w:sz w:val="20"/>
+      </w:rPr>
+    </w:lvl>
+    <w:lvl w:ilvl="7" w:tentative="1">
+      <w:start w:val="1"/>
+      <w:numFmt w:val="bullet"/>
+      <w:lvlText w:val=""/>
+      <w:lvlJc w:val="left"/>
+      <w:pPr>
+        <w:tabs>
+          <w:tab w:val="num" w:pos="5760"/>
+        </w:tabs>
+        <w:ind w:left="5760" w:hanging="360"/>
+      </w:pPr>
+      <w:rPr>
+        <w:rFonts w:ascii="Symbol" w:hAnsi="Symbol" w:hint="default"/>
+        <w:sz w:val="20"/>
+      </w:rPr>
+    </w:lvl>
+    <w:lvl w:ilvl="8" w:tentative="1">
+      <w:start w:val="1"/>
+      <w:numFmt w:val="bullet"/>
+      <w:lvlText w:val=""/>
+      <w:lvlJc w:val="left"/>
+      <w:pPr>
+        <w:tabs>
+          <w:tab w:val="num" w:pos="6480"/>
+        </w:tabs>
+        <w:ind w:left="6480" w:hanging="360"/>
+      </w:pPr>
+      <w:rPr>
+        <w:rFonts w:ascii="Symbol" w:hAnsi="Symbol" w:hint="default"/>
+        <w:sz w:val="20"/>
+      </w:rPr>
+    </w:lvl>
+  </w:abstractNum>
+  <w:abstractNum w:abstractNumId="5" w15:restartNumberingAfterBreak="0">
+    <w:nsid w:val="6B684BD6"/>
+    <w:multiLevelType w:val="multilevel"/>
+    <w:tmpl w:val="26ACD984"/>
+    <w:lvl w:ilvl="0">
+      <w:start w:val="1"/>
+      <w:numFmt w:val="bullet"/>
+      <w:lvlText w:val=""/>
+      <w:lvlJc w:val="left"/>
+      <w:pPr>
+        <w:tabs>
+          <w:tab w:val="num" w:pos="720"/>
+        </w:tabs>
+        <w:ind w:left="720" w:hanging="360"/>
+      </w:pPr>
+      <w:rPr>
+        <w:rFonts w:ascii="Symbol" w:hAnsi="Symbol" w:hint="default"/>
+        <w:sz w:val="20"/>
+      </w:rPr>
+    </w:lvl>
+    <w:lvl w:ilvl="1" w:tentative="1">
+      <w:start w:val="1"/>
+      <w:numFmt w:val="bullet"/>
+      <w:lvlText w:val=""/>
+      <w:lvlJc w:val="left"/>
+      <w:pPr>
+        <w:tabs>
+          <w:tab w:val="num" w:pos="1440"/>
+        </w:tabs>
+        <w:ind w:left="1440" w:hanging="360"/>
+      </w:pPr>
+      <w:rPr>
+        <w:rFonts w:ascii="Symbol" w:hAnsi="Symbol" w:hint="default"/>
+        <w:sz w:val="20"/>
+      </w:rPr>
+    </w:lvl>
+    <w:lvl w:ilvl="2" w:tentative="1">
+      <w:start w:val="1"/>
+      <w:numFmt w:val="bullet"/>
+      <w:lvlText w:val=""/>
+      <w:lvlJc w:val="left"/>
+      <w:pPr>
+        <w:tabs>
+          <w:tab w:val="num" w:pos="2160"/>
+        </w:tabs>
+        <w:ind w:left="2160" w:hanging="360"/>
+      </w:pPr>
+      <w:rPr>
+        <w:rFonts w:ascii="Symbol" w:hAnsi="Symbol" w:hint="default"/>
+        <w:sz w:val="20"/>
+      </w:rPr>
+    </w:lvl>
+    <w:lvl w:ilvl="3" w:tentative="1">
+      <w:start w:val="1"/>
+      <w:numFmt w:val="bullet"/>
+      <w:lvlText w:val=""/>
+      <w:lvlJc w:val="left"/>
+      <w:pPr>
+        <w:tabs>
+          <w:tab w:val="num" w:pos="2880"/>
+        </w:tabs>
+        <w:ind w:left="2880" w:hanging="360"/>
+      </w:pPr>
+      <w:rPr>
+        <w:rFonts w:ascii="Symbol" w:hAnsi="Symbol" w:hint="default"/>
+        <w:sz w:val="20"/>
+      </w:rPr>
+    </w:lvl>
+    <w:lvl w:ilvl="4" w:tentative="1">
+      <w:start w:val="1"/>
+      <w:numFmt w:val="bullet"/>
+      <w:lvlText w:val=""/>
+      <w:lvlJc w:val="left"/>
+      <w:pPr>
+        <w:tabs>
+          <w:tab w:val="num" w:pos="3600"/>
+        </w:tabs>
+        <w:ind w:left="3600" w:hanging="360"/>
+      </w:pPr>
+      <w:rPr>
+        <w:rFonts w:ascii="Symbol" w:hAnsi="Symbol" w:hint="default"/>
+        <w:sz w:val="20"/>
+      </w:rPr>
+    </w:lvl>
+    <w:lvl w:ilvl="5" w:tentative="1">
+      <w:start w:val="1"/>
+      <w:numFmt w:val="bullet"/>
+      <w:lvlText w:val=""/>
+      <w:lvlJc w:val="left"/>
+      <w:pPr>
+        <w:tabs>
+          <w:tab w:val="num" w:pos="4320"/>
+        </w:tabs>
+        <w:ind w:left="4320" w:hanging="360"/>
+      </w:pPr>
+      <w:rPr>
+        <w:rFonts w:ascii="Symbol" w:hAnsi="Symbol" w:hint="default"/>
+        <w:sz w:val="20"/>
+      </w:rPr>
+    </w:lvl>
+    <w:lvl w:ilvl="6" w:tentative="1">
+      <w:start w:val="1"/>
+      <w:numFmt w:val="bullet"/>
+      <w:lvlText w:val=""/>
+      <w:lvlJc w:val="left"/>
+      <w:pPr>
+        <w:tabs>
+          <w:tab w:val="num" w:pos="5040"/>
+        </w:tabs>
+        <w:ind w:left="5040" w:hanging="360"/>
+      </w:pPr>
+      <w:rPr>
+        <w:rFonts w:ascii="Symbol" w:hAnsi="Symbol" w:hint="default"/>
+        <w:sz w:val="20"/>
+      </w:rPr>
+    </w:lvl>
+    <w:lvl w:ilvl="7" w:tentative="1">
+      <w:start w:val="1"/>
+      <w:numFmt w:val="bullet"/>
+      <w:lvlText w:val=""/>
+      <w:lvlJc w:val="left"/>
+      <w:pPr>
+        <w:tabs>
+          <w:tab w:val="num" w:pos="5760"/>
+        </w:tabs>
+        <w:ind w:left="5760" w:hanging="360"/>
+      </w:pPr>
+      <w:rPr>
+        <w:rFonts w:ascii="Symbol" w:hAnsi="Symbol" w:hint="default"/>
+        <w:sz w:val="20"/>
+      </w:rPr>
+    </w:lvl>
+    <w:lvl w:ilvl="8" w:tentative="1">
+      <w:start w:val="1"/>
+      <w:numFmt w:val="bullet"/>
+      <w:lvlText w:val=""/>
+      <w:lvlJc w:val="left"/>
+      <w:pPr>
+        <w:tabs>
+          <w:tab w:val="num" w:pos="6480"/>
+        </w:tabs>
+        <w:ind w:left="6480" w:hanging="360"/>
+      </w:pPr>
+      <w:rPr>
+        <w:rFonts w:ascii="Symbol" w:hAnsi="Symbol" w:hint="default"/>
+        <w:sz w:val="20"/>
+      </w:rPr>
+    </w:lvl>
+  </w:abstractNum>
+  <w:abstractNum w:abstractNumId="6" w15:restartNumberingAfterBreak="0">
+    <w:nsid w:val="76DE788A"/>
+    <w:multiLevelType w:val="multilevel"/>
+    <w:tmpl w:val="21982E5A"/>
+    <w:lvl w:ilvl="0">
+      <w:start w:val="1"/>
+      <w:numFmt w:val="bullet"/>
+      <w:lvlText w:val=""/>
+      <w:lvlJc w:val="left"/>
+      <w:pPr>
+        <w:tabs>
+          <w:tab w:val="num" w:pos="720"/>
+        </w:tabs>
+        <w:ind w:left="720" w:hanging="360"/>
+      </w:pPr>
+      <w:rPr>
+        <w:rFonts w:ascii="Symbol" w:hAnsi="Symbol" w:hint="default"/>
+        <w:sz w:val="20"/>
+      </w:rPr>
+    </w:lvl>
+    <w:lvl w:ilvl="1" w:tentative="1">
+      <w:start w:val="1"/>
+      <w:numFmt w:val="bullet"/>
+      <w:lvlText w:val=""/>
+      <w:lvlJc w:val="left"/>
+      <w:pPr>
+        <w:tabs>
+          <w:tab w:val="num" w:pos="1440"/>
+        </w:tabs>
+        <w:ind w:left="1440" w:hanging="360"/>
+      </w:pPr>
+      <w:rPr>
+        <w:rFonts w:ascii="Symbol" w:hAnsi="Symbol" w:hint="default"/>
+        <w:sz w:val="20"/>
+      </w:rPr>
+    </w:lvl>
+    <w:lvl w:ilvl="2" w:tentative="1">
+      <w:start w:val="1"/>
+      <w:numFmt w:val="bullet"/>
+      <w:lvlText w:val=""/>
+      <w:lvlJc w:val="left"/>
+      <w:pPr>
+        <w:tabs>
+          <w:tab w:val="num" w:pos="2160"/>
+        </w:tabs>
+        <w:ind w:left="2160" w:hanging="360"/>
+      </w:pPr>
+      <w:rPr>
+        <w:rFonts w:ascii="Symbol" w:hAnsi="Symbol" w:hint="default"/>
+        <w:sz w:val="20"/>
+      </w:rPr>
+    </w:lvl>
+    <w:lvl w:ilvl="3" w:tentative="1">
+      <w:start w:val="1"/>
+      <w:numFmt w:val="bullet"/>
+      <w:lvlText w:val=""/>
+      <w:lvlJc w:val="left"/>
+      <w:pPr>
+        <w:tabs>
+          <w:tab w:val="num" w:pos="2880"/>
+        </w:tabs>
+        <w:ind w:left="2880" w:hanging="360"/>
+      </w:pPr>
+      <w:rPr>
+        <w:rFonts w:ascii="Symbol" w:hAnsi="Symbol" w:hint="default"/>
+        <w:sz w:val="20"/>
+      </w:rPr>
+    </w:lvl>
+    <w:lvl w:ilvl="4" w:tentative="1">
+      <w:start w:val="1"/>
+      <w:numFmt w:val="bullet"/>
+      <w:lvlText w:val=""/>
+      <w:lvlJc w:val="left"/>
+      <w:pPr>
+        <w:tabs>
+          <w:tab w:val="num" w:pos="3600"/>
+        </w:tabs>
+        <w:ind w:left="3600" w:hanging="360"/>
+      </w:pPr>
+      <w:rPr>
+        <w:rFonts w:ascii="Symbol" w:hAnsi="Symbol" w:hint="default"/>
+        <w:sz w:val="20"/>
+      </w:rPr>
+    </w:lvl>
+    <w:lvl w:ilvl="5" w:tentative="1">
+      <w:start w:val="1"/>
+      <w:numFmt w:val="bullet"/>
+      <w:lvlText w:val=""/>
+      <w:lvlJc w:val="left"/>
+      <w:pPr>
+        <w:tabs>
+          <w:tab w:val="num" w:pos="4320"/>
+        </w:tabs>
+        <w:ind w:left="4320" w:hanging="360"/>
+      </w:pPr>
+      <w:rPr>
+        <w:rFonts w:ascii="Symbol" w:hAnsi="Symbol" w:hint="default"/>
+        <w:sz w:val="20"/>
+      </w:rPr>
+    </w:lvl>
+    <w:lvl w:ilvl="6" w:tentative="1">
+      <w:start w:val="1"/>
+      <w:numFmt w:val="bullet"/>
+      <w:lvlText w:val=""/>
+      <w:lvlJc w:val="left"/>
+      <w:pPr>
+        <w:tabs>
+          <w:tab w:val="num" w:pos="5040"/>
+        </w:tabs>
+        <w:ind w:left="5040" w:hanging="360"/>
+      </w:pPr>
+      <w:rPr>
+        <w:rFonts w:ascii="Symbol" w:hAnsi="Symbol" w:hint="default"/>
+        <w:sz w:val="20"/>
+      </w:rPr>
+    </w:lvl>
+    <w:lvl w:ilvl="7" w:tentative="1">
+      <w:start w:val="1"/>
+      <w:numFmt w:val="bullet"/>
+      <w:lvlText w:val=""/>
+      <w:lvlJc w:val="left"/>
+      <w:pPr>
+        <w:tabs>
+          <w:tab w:val="num" w:pos="5760"/>
+        </w:tabs>
+        <w:ind w:left="5760" w:hanging="360"/>
+      </w:pPr>
+      <w:rPr>
+        <w:rFonts w:ascii="Symbol" w:hAnsi="Symbol" w:hint="default"/>
+        <w:sz w:val="20"/>
+      </w:rPr>
+    </w:lvl>
+    <w:lvl w:ilvl="8" w:tentative="1">
+      <w:start w:val="1"/>
+      <w:numFmt w:val="bullet"/>
+      <w:lvlText w:val=""/>
+      <w:lvlJc w:val="left"/>
+      <w:pPr>
+        <w:tabs>
+          <w:tab w:val="num" w:pos="6480"/>
+        </w:tabs>
+        <w:ind w:left="6480" w:hanging="360"/>
+      </w:pPr>
+      <w:rPr>
+        <w:rFonts w:ascii="Symbol" w:hAnsi="Symbol" w:hint="default"/>
+        <w:sz w:val="20"/>
+      </w:rPr>
+    </w:lvl>
+  </w:abstractNum>
+  <w:abstractNum w:abstractNumId="7" w15:restartNumberingAfterBreak="0">
+    <w:nsid w:val="790D3F2B"/>
+    <w:multiLevelType w:val="multilevel"/>
+    <w:tmpl w:val="3848A4E2"/>
+    <w:lvl w:ilvl="0">
+      <w:start w:val="1"/>
+      <w:numFmt w:val="bullet"/>
+      <w:lvlText w:val=""/>
+      <w:lvlJc w:val="left"/>
+      <w:pPr>
+        <w:tabs>
+          <w:tab w:val="num" w:pos="720"/>
+        </w:tabs>
+        <w:ind w:left="720" w:hanging="360"/>
+      </w:pPr>
+      <w:rPr>
+        <w:rFonts w:ascii="Symbol" w:hAnsi="Symbol" w:hint="default"/>
+        <w:sz w:val="20"/>
+      </w:rPr>
+    </w:lvl>
+    <w:lvl w:ilvl="1">
+      <w:start w:val="1"/>
+      <w:numFmt w:val="bullet"/>
+      <w:lvlText w:val="o"/>
+      <w:lvlJc w:val="left"/>
+      <w:pPr>
+        <w:tabs>
+          <w:tab w:val="num" w:pos="1440"/>
+        </w:tabs>
+        <w:ind w:left="1440" w:hanging="360"/>
+      </w:pPr>
+      <w:rPr>
+        <w:rFonts w:ascii="Courier New" w:hAnsi="Courier New" w:hint="default"/>
+        <w:sz w:val="20"/>
+      </w:rPr>
+    </w:lvl>
+    <w:lvl w:ilvl="2" w:tentative="1">
+      <w:start w:val="1"/>
+      <w:numFmt w:val="bullet"/>
+      <w:lvlText w:val=""/>
+      <w:lvlJc w:val="left"/>
+      <w:pPr>
+        <w:tabs>
+          <w:tab w:val="num" w:pos="2160"/>
+        </w:tabs>
+        <w:ind w:left="2160" w:hanging="360"/>
+      </w:pPr>
+      <w:rPr>
+        <w:rFonts w:ascii="Wingdings" w:hAnsi="Wingdings" w:hint="default"/>
+        <w:sz w:val="20"/>
+      </w:rPr>
+    </w:lvl>
+    <w:lvl w:ilvl="3" w:tentative="1">
+      <w:start w:val="1"/>
+      <w:numFmt w:val="bullet"/>
+      <w:lvlText w:val=""/>
+      <w:lvlJc w:val="left"/>
+      <w:pPr>
+        <w:tabs>
+          <w:tab w:val="num" w:pos="2880"/>
+        </w:tabs>
+        <w:ind w:left="2880" w:hanging="360"/>
+      </w:pPr>
+      <w:rPr>
+        <w:rFonts w:ascii="Wingdings" w:hAnsi="Wingdings" w:hint="default"/>
+        <w:sz w:val="20"/>
+      </w:rPr>
+    </w:lvl>
+    <w:lvl w:ilvl="4" w:tentative="1">
+      <w:start w:val="1"/>
+      <w:numFmt w:val="bullet"/>
+      <w:lvlText w:val=""/>
+      <w:lvlJc w:val="left"/>
+      <w:pPr>
+        <w:tabs>
+          <w:tab w:val="num" w:pos="3600"/>
+        </w:tabs>
+        <w:ind w:left="3600" w:hanging="360"/>
+      </w:pPr>
+      <w:rPr>
+        <w:rFonts w:ascii="Wingdings" w:hAnsi="Wingdings" w:hint="default"/>
+        <w:sz w:val="20"/>
+      </w:rPr>
+    </w:lvl>
+    <w:lvl w:ilvl="5" w:tentative="1">
+      <w:start w:val="1"/>
+      <w:numFmt w:val="bullet"/>
+      <w:lvlText w:val=""/>
+      <w:lvlJc w:val="left"/>
+      <w:pPr>
+        <w:tabs>
+          <w:tab w:val="num" w:pos="4320"/>
+        </w:tabs>
+        <w:ind w:left="4320" w:hanging="360"/>
+      </w:pPr>
+      <w:rPr>
+        <w:rFonts w:ascii="Wingdings" w:hAnsi="Wingdings" w:hint="default"/>
+        <w:sz w:val="20"/>
+      </w:rPr>
+    </w:lvl>
+    <w:lvl w:ilvl="6" w:tentative="1">
+      <w:start w:val="1"/>
+      <w:numFmt w:val="bullet"/>
+      <w:lvlText w:val=""/>
+      <w:lvlJc w:val="left"/>
+      <w:pPr>
+        <w:tabs>
+          <w:tab w:val="num" w:pos="5040"/>
+        </w:tabs>
+        <w:ind w:left="5040" w:hanging="360"/>
+      </w:pPr>
+      <w:rPr>
+        <w:rFonts w:ascii="Wingdings" w:hAnsi="Wingdings" w:hint="default"/>
+        <w:sz w:val="20"/>
+      </w:rPr>
+    </w:lvl>
+    <w:lvl w:ilvl="7" w:tentative="1">
+      <w:start w:val="1"/>
+      <w:numFmt w:val="bullet"/>
+      <w:lvlText w:val=""/>
+      <w:lvlJc w:val="left"/>
+      <w:pPr>
+        <w:tabs>
+          <w:tab w:val="num" w:pos="5760"/>
+        </w:tabs>
+        <w:ind w:left="5760" w:hanging="360"/>
+      </w:pPr>
+      <w:rPr>
+        <w:rFonts w:ascii="Wingdings" w:hAnsi="Wingdings" w:hint="default"/>
+        <w:sz w:val="20"/>
+      </w:rPr>
+    </w:lvl>
+    <w:lvl w:ilvl="8" w:tentative="1">
+      <w:start w:val="1"/>
+      <w:numFmt w:val="bullet"/>
+      <w:lvlText w:val=""/>
+      <w:lvlJc w:val="left"/>
+      <w:pPr>
+        <w:tabs>
+          <w:tab w:val="num" w:pos="6480"/>
+        </w:tabs>
+        <w:ind w:left="6480" w:hanging="360"/>
+      </w:pPr>
+      <w:rPr>
+        <w:rFonts w:ascii="Wingdings" w:hAnsi="Wingdings" w:hint="default"/>
+        <w:sz w:val="20"/>
+      </w:rPr>
+    </w:lvl>
+  </w:abstractNum>
   <w:num w:numId="1" w16cid:durableId="1762141033">
+    <w:abstractNumId w:val="2"/>
+    <w:lvlOverride w:ilvl="0">
+      <w:startOverride w:val="1"/>
+    </w:lvlOverride>
+  </w:num>
+  <w:num w:numId="2" w16cid:durableId="635574894">
+    <w:abstractNumId w:val="2"/>
+    <w:lvlOverride w:ilvl="0">
+      <w:startOverride w:val="2"/>
+    </w:lvlOverride>
+  </w:num>
+  <w:num w:numId="3" w16cid:durableId="822353975">
+    <w:abstractNumId w:val="2"/>
+    <w:lvlOverride w:ilvl="0">
+      <w:startOverride w:val="3"/>
+    </w:lvlOverride>
+  </w:num>
+  <w:num w:numId="4" w16cid:durableId="1214579840">
+    <w:abstractNumId w:val="2"/>
+    <w:lvlOverride w:ilvl="0">
+      <w:startOverride w:val="4"/>
+    </w:lvlOverride>
+  </w:num>
+  <w:num w:numId="5" w16cid:durableId="1571310806">
+    <w:abstractNumId w:val="5"/>
+    <w:lvlOverride w:ilvl="0">
+      <w:startOverride w:val="1"/>
+    </w:lvlOverride>
+  </w:num>
+  <w:num w:numId="6" w16cid:durableId="1245408532">
+    <w:abstractNumId w:val="5"/>
+    <w:lvlOverride w:ilvl="0">
+      <w:startOverride w:val="2"/>
+    </w:lvlOverride>
+  </w:num>
+  <w:num w:numId="7" w16cid:durableId="1942762787">
     <w:abstractNumId w:val="0"/>
     <w:lvlOverride w:ilvl="0">
       <w:startOverride w:val="1"/>
     </w:lvlOverride>
   </w:num>
-  <w:num w:numId="2" w16cid:durableId="635574894">
+  <w:num w:numId="8" w16cid:durableId="719405165">
     <w:abstractNumId w:val="0"/>
     <w:lvlOverride w:ilvl="0">
       <w:startOverride w:val="2"/>
     </w:lvlOverride>
   </w:num>
-  <w:num w:numId="3" w16cid:durableId="822353975">
+  <w:num w:numId="9" w16cid:durableId="967474299">
     <w:abstractNumId w:val="0"/>
     <w:lvlOverride w:ilvl="0">
       <w:startOverride w:val="3"/>
     </w:lvlOverride>
   </w:num>
-  <w:num w:numId="4" w16cid:durableId="1214579840">
-    <w:abstractNumId w:val="0"/>
+  <w:num w:numId="10" w16cid:durableId="1886868527">
+    <w:abstractNumId w:val="6"/>
+    <w:lvlOverride w:ilvl="0">
+      <w:startOverride w:val="1"/>
+    </w:lvlOverride>
+  </w:num>
+  <w:num w:numId="11" w16cid:durableId="1733769181">
+    <w:abstractNumId w:val="6"/>
+    <w:lvlOverride w:ilvl="0">
+      <w:startOverride w:val="2"/>
+    </w:lvlOverride>
+  </w:num>
+  <w:num w:numId="12" w16cid:durableId="203446407">
+    <w:abstractNumId w:val="6"/>
+    <w:lvlOverride w:ilvl="0">
+      <w:startOverride w:val="3"/>
+    </w:lvlOverride>
+  </w:num>
+  <w:num w:numId="13" w16cid:durableId="1514954267">
+    <w:abstractNumId w:val="4"/>
+    <w:lvlOverride w:ilvl="0">
+      <w:startOverride w:val="1"/>
+    </w:lvlOverride>
+  </w:num>
+  <w:num w:numId="14" w16cid:durableId="762072297">
+    <w:abstractNumId w:val="4"/>
+    <w:lvlOverride w:ilvl="0">
+      <w:startOverride w:val="2"/>
+    </w:lvlOverride>
+  </w:num>
+  <w:num w:numId="15" w16cid:durableId="1639527025">
+    <w:abstractNumId w:val="4"/>
+    <w:lvlOverride w:ilvl="0">
+      <w:startOverride w:val="3"/>
+    </w:lvlOverride>
+  </w:num>
+  <w:num w:numId="16" w16cid:durableId="317809508">
+    <w:abstractNumId w:val="4"/>
     <w:lvlOverride w:ilvl="0">
       <w:startOverride w:val="4"/>
     </w:lvlOverride>
+  </w:num>
+  <w:num w:numId="17" w16cid:durableId="1721978027">
+    <w:abstractNumId w:val="4"/>
+    <w:lvlOverride w:ilvl="0">
+      <w:startOverride w:val="5"/>
+    </w:lvlOverride>
+  </w:num>
+  <w:num w:numId="18" w16cid:durableId="1274441795">
+    <w:abstractNumId w:val="1"/>
+  </w:num>
+  <w:num w:numId="19" w16cid:durableId="1834712827">
+    <w:abstractNumId w:val="7"/>
+  </w:num>
+  <w:num w:numId="20" w16cid:durableId="679896527">
+    <w:abstractNumId w:val="3"/>
   </w:num>
 </w:numbering>
 </file>
@@ -877,6 +4272,29 @@
     <w:semiHidden/>
     <w:unhideWhenUsed/>
   </w:style>
+  <w:style w:type="character" w:styleId="Hyperlink">
+    <w:name w:val="Hyperlink"/>
+    <w:basedOn w:val="DefaultParagraphFont"/>
+    <w:uiPriority w:val="99"/>
+    <w:unhideWhenUsed/>
+    <w:rsid w:val="00F62B07"/>
+    <w:rPr>
+      <w:color w:val="0563C1" w:themeColor="hyperlink"/>
+      <w:u w:val="single"/>
+    </w:rPr>
+  </w:style>
+  <w:style w:type="character" w:styleId="UnresolvedMention">
+    <w:name w:val="Unresolved Mention"/>
+    <w:basedOn w:val="DefaultParagraphFont"/>
+    <w:uiPriority w:val="99"/>
+    <w:semiHidden/>
+    <w:unhideWhenUsed/>
+    <w:rsid w:val="00F62B07"/>
+    <w:rPr>
+      <w:color w:val="605E5C"/>
+      <w:shd w:val="clear" w:color="auto" w:fill="E1DFDD"/>
+    </w:rPr>
+  </w:style>
 </w:styles>
 </file>
 

</xml_diff>